<commit_message>
Refactor FileController and enhance PDF templates: Updated template paths for various assistance forms, added new Blade templates for 'formulir_permohonan_bantuan_biaya_awal_masuk' and 'formulir_permohonan_bantuan_sosial', and improved data handling in the PDF generation process.
</commit_message>
<xml_diff>
--- a/public/templates/formulir_permohonan_bantuan_uang_duka_g.docx
+++ b/public/templates/formulir_permohonan_bantuan_uang_duka_g.docx
@@ -1,10 +1,10 @@
 
 <file path=word/document.xml><?xml version="1.0" encoding="utf-8"?>
-<w:document xmlns:mc="http://schemas.openxmlformats.org/markup-compatibility/2006" xmlns:o="urn:schemas-microsoft-com:office:office" xmlns:r="http://schemas.openxmlformats.org/officeDocument/2006/relationships" xmlns:m="http://schemas.openxmlformats.org/officeDocument/2006/math" xmlns:v="urn:schemas-microsoft-com:vml" xmlns:wp="http://schemas.openxmlformats.org/drawingml/2006/wordprocessingDrawing" xmlns:w10="urn:schemas-microsoft-com:office:word" xmlns:w="http://schemas.openxmlformats.org/wordprocessingml/2006/main" xmlns:wne="http://schemas.microsoft.com/office/word/2006/wordml" xmlns:sl="http://schemas.openxmlformats.org/schemaLibrary/2006/main" xmlns:a="http://schemas.openxmlformats.org/drawingml/2006/main" xmlns:pic="http://schemas.openxmlformats.org/drawingml/2006/picture" xmlns:c="http://schemas.openxmlformats.org/drawingml/2006/chart" xmlns:lc="http://schemas.openxmlformats.org/drawingml/2006/lockedCanvas" xmlns:dgm="http://schemas.openxmlformats.org/drawingml/2006/diagram" xmlns:wps="http://schemas.microsoft.com/office/word/2010/wordprocessingShape" xmlns:wpg="http://schemas.microsoft.com/office/word/2010/wordprocessingGroup" xmlns:w14="http://schemas.microsoft.com/office/word/2010/wordml" xmlns:w15="http://schemas.microsoft.com/office/word/2012/wordml" xmlns:w16="http://schemas.microsoft.com/office/word/2018/wordml" xmlns:w16cex="http://schemas.microsoft.com/office/word/2018/wordml/cex" xmlns:w16cid="http://schemas.microsoft.com/office/word/2016/wordml/cid" xmlns="http://schemas.microsoft.com/office/tasks/2019/documenttasks" xmlns:cr="http://schemas.microsoft.com/office/comments/2020/reactions">
+<w:document xmlns:wpc="http://schemas.microsoft.com/office/word/2010/wordprocessingCanvas" xmlns:mc="http://schemas.openxmlformats.org/markup-compatibility/2006" xmlns:o="urn:schemas-microsoft-com:office:office" xmlns:r="http://schemas.openxmlformats.org/officeDocument/2006/relationships" xmlns:m="http://schemas.openxmlformats.org/officeDocument/2006/math" xmlns:v="urn:schemas-microsoft-com:vml" xmlns:wp14="http://schemas.microsoft.com/office/word/2010/wordprocessingDrawing" xmlns:wp="http://schemas.openxmlformats.org/drawingml/2006/wordprocessingDrawing" xmlns:w="http://schemas.openxmlformats.org/wordprocessingml/2006/main" xmlns:w14="http://schemas.microsoft.com/office/word/2010/wordml" xmlns:w10="urn:schemas-microsoft-com:office:word" xmlns:w15="http://schemas.microsoft.com/office/word/2012/wordml" xmlns:wpg="http://schemas.microsoft.com/office/word/2010/wordprocessingGroup" xmlns:wpi="http://schemas.microsoft.com/office/word/2010/wordprocessingInk" xmlns:wne="http://schemas.microsoft.com/office/word/2006/wordml" xmlns:wps="http://schemas.microsoft.com/office/word/2010/wordprocessingShape" xmlns:wpsCustomData="http://www.wps.cn/officeDocument/2013/wpsCustomData" mc:Ignorable="w14 w15 wp14">
   <w:body>
     <w:p>
       <w:pPr>
-        <w:spacing w:after="0" w:before="0" w:line="240" w:lineRule="auto"/>
+        <w:spacing w:before="0" w:after="0" w:line="240" w:lineRule="auto"/>
         <w:jc w:val="center"/>
         <w:rPr>
           <w:sz w:val="28"/>
@@ -17,12 +17,12 @@
           <w:szCs w:val="28"/>
           <w:rtl w:val="0"/>
         </w:rPr>
-        <w:t xml:space="preserve">FORMULIR PERMOHONAN</w:t>
+        <w:t>FORMULIR PERMOHONAN</w:t>
       </w:r>
     </w:p>
     <w:p>
       <w:pPr>
-        <w:spacing w:after="0" w:before="0" w:line="240" w:lineRule="auto"/>
+        <w:spacing w:before="0" w:after="0" w:line="240" w:lineRule="auto"/>
         <w:jc w:val="center"/>
         <w:rPr>
           <w:sz w:val="28"/>
@@ -35,12 +35,58 @@
           <w:szCs w:val="28"/>
           <w:rtl w:val="0"/>
         </w:rPr>
-        <w:t xml:space="preserve">${bantuan}</w:t>
+        <w:t>{</w:t>
+      </w:r>
+      <w:r>
+        <w:rPr>
+          <w:rFonts w:hint="default"/>
+          <w:sz w:val="28"/>
+          <w:szCs w:val="28"/>
+          <w:rtl w:val="0"/>
+          <w:lang w:val="id-ID"/>
+        </w:rPr>
+        <w:t>{ $</w:t>
+      </w:r>
+      <w:r>
+        <w:rPr>
+          <w:sz w:val="28"/>
+          <w:szCs w:val="28"/>
+          <w:rtl w:val="0"/>
+        </w:rPr>
+        <w:t>bantuan</w:t>
+      </w:r>
+      <w:r>
+        <w:rPr>
+          <w:rFonts w:hint="default"/>
+          <w:sz w:val="28"/>
+          <w:szCs w:val="28"/>
+          <w:rtl w:val="0"/>
+          <w:lang w:val="id-ID"/>
+        </w:rPr>
+        <w:t xml:space="preserve"> }</w:t>
+      </w:r>
+      <w:r>
+        <w:rPr>
+          <w:sz w:val="28"/>
+          <w:szCs w:val="28"/>
+          <w:rtl w:val="0"/>
+        </w:rPr>
+        <w:t>}</w:t>
       </w:r>
     </w:p>
     <w:p>
       <w:pPr>
-        <w:spacing w:after="0" w:before="0" w:line="240" w:lineRule="auto"/>
+        <w:spacing w:before="0" w:after="0" w:line="240" w:lineRule="auto"/>
+        <w:rPr>
+          <w:sz w:val="24"/>
+          <w:szCs w:val="24"/>
+        </w:rPr>
+      </w:pPr>
+    </w:p>
+    <w:p>
+      <w:pPr>
+        <w:spacing w:before="0" w:after="0" w:line="240" w:lineRule="auto"/>
+        <w:jc w:val="left"/>
         <w:rPr>
           <w:sz w:val="24"/>
           <w:szCs w:val="24"/>
@@ -48,13 +94,16 @@
       </w:pPr>
       <w:r>
         <w:rPr>
+          <w:sz w:val="24"/>
+          <w:szCs w:val="24"/>
           <w:rtl w:val="0"/>
         </w:rPr>
+        <w:t>Kepada</w:t>
       </w:r>
     </w:p>
     <w:p>
       <w:pPr>
-        <w:spacing w:after="0" w:before="0" w:line="240" w:lineRule="auto"/>
+        <w:spacing w:before="0" w:after="0" w:line="240" w:lineRule="auto"/>
         <w:jc w:val="left"/>
         <w:rPr>
           <w:sz w:val="24"/>
@@ -67,12 +116,12 @@
           <w:szCs w:val="24"/>
           <w:rtl w:val="0"/>
         </w:rPr>
-        <w:t xml:space="preserve">Kepada</w:t>
+        <w:t>Yth. Bupati Sumbawa Barat</w:t>
       </w:r>
     </w:p>
     <w:p>
       <w:pPr>
-        <w:spacing w:after="0" w:before="0" w:line="240" w:lineRule="auto"/>
+        <w:spacing w:before="0" w:after="0" w:line="240" w:lineRule="auto"/>
         <w:jc w:val="left"/>
         <w:rPr>
           <w:sz w:val="24"/>
@@ -85,12 +134,48 @@
           <w:szCs w:val="24"/>
           <w:rtl w:val="0"/>
         </w:rPr>
-        <w:t xml:space="preserve">Yth. Bupati Sumbawa Barat</w:t>
+        <w:t>Cq. {</w:t>
+      </w:r>
+      <w:r>
+        <w:rPr>
+          <w:rFonts w:hint="default"/>
+          <w:sz w:val="24"/>
+          <w:szCs w:val="24"/>
+          <w:rtl w:val="0"/>
+          <w:lang w:val="id-ID"/>
+        </w:rPr>
+        <w:t>{ $</w:t>
+      </w:r>
+      <w:r>
+        <w:rPr>
+          <w:sz w:val="24"/>
+          <w:szCs w:val="24"/>
+          <w:rtl w:val="0"/>
+        </w:rPr>
+        <w:t>cq</w:t>
+      </w:r>
+      <w:r>
+        <w:rPr>
+          <w:rFonts w:hint="default"/>
+          <w:sz w:val="24"/>
+          <w:szCs w:val="24"/>
+          <w:rtl w:val="0"/>
+          <w:lang w:val="id-ID"/>
+        </w:rPr>
+        <w:t xml:space="preserve"> }</w:t>
+      </w:r>
+      <w:r>
+        <w:rPr>
+          <w:sz w:val="24"/>
+          <w:szCs w:val="24"/>
+          <w:rtl w:val="0"/>
+        </w:rPr>
+        <w:t>}</w:t>
       </w:r>
     </w:p>
     <w:p>
       <w:pPr>
-        <w:spacing w:after="0" w:before="0" w:line="240" w:lineRule="auto"/>
+        <w:spacing w:before="0" w:after="0" w:line="240" w:lineRule="auto"/>
         <w:jc w:val="left"/>
         <w:rPr>
           <w:sz w:val="24"/>
@@ -103,12 +188,12 @@
           <w:szCs w:val="24"/>
           <w:rtl w:val="0"/>
         </w:rPr>
-        <w:t xml:space="preserve">Cq. ${cq}</w:t>
+        <w:t>Kabupaten Sumbawa Barat</w:t>
       </w:r>
     </w:p>
     <w:p>
       <w:pPr>
-        <w:spacing w:after="0" w:before="0" w:line="240" w:lineRule="auto"/>
+        <w:spacing w:before="0" w:after="0" w:line="240" w:lineRule="auto"/>
         <w:jc w:val="left"/>
         <w:rPr>
           <w:sz w:val="24"/>
@@ -121,30 +206,22 @@
           <w:szCs w:val="24"/>
           <w:rtl w:val="0"/>
         </w:rPr>
-        <w:t xml:space="preserve">Kabupaten Sumbawa Barat</w:t>
+        <w:t>di- Taliwang</w:t>
       </w:r>
     </w:p>
     <w:p>
       <w:pPr>
-        <w:spacing w:after="0" w:before="0" w:line="240" w:lineRule="auto"/>
+        <w:spacing w:before="0" w:after="0" w:line="240" w:lineRule="auto"/>
         <w:jc w:val="left"/>
         <w:rPr>
           <w:sz w:val="24"/>
           <w:szCs w:val="24"/>
         </w:rPr>
       </w:pPr>
-      <w:r>
-        <w:rPr>
-          <w:sz w:val="24"/>
-          <w:szCs w:val="24"/>
-          <w:rtl w:val="0"/>
-        </w:rPr>
-        <w:t xml:space="preserve">di- Taliwang</w:t>
-      </w:r>
     </w:p>
     <w:p>
       <w:pPr>
-        <w:spacing w:after="0" w:before="0" w:line="240" w:lineRule="auto"/>
+        <w:spacing w:before="0" w:after="0" w:line="240" w:lineRule="auto"/>
         <w:jc w:val="left"/>
         <w:rPr>
           <w:sz w:val="24"/>
@@ -153,67 +230,58 @@
       </w:pPr>
       <w:r>
         <w:rPr>
+          <w:sz w:val="24"/>
+          <w:szCs w:val="24"/>
           <w:rtl w:val="0"/>
         </w:rPr>
-      </w:r>
-    </w:p>
-    <w:p>
-      <w:pPr>
-        <w:spacing w:after="0" w:before="0" w:line="240" w:lineRule="auto"/>
-        <w:jc w:val="left"/>
-        <w:rPr>
-          <w:sz w:val="24"/>
-          <w:szCs w:val="24"/>
-        </w:rPr>
-      </w:pPr>
-      <w:r>
-        <w:rPr>
-          <w:sz w:val="24"/>
-          <w:szCs w:val="24"/>
-          <w:rtl w:val="0"/>
-        </w:rPr>
-        <w:t xml:space="preserve">Yang bertanda tangan di bawah ini:</w:t>
+        <w:t>Yang bertanda tangan di bawah ini:</w:t>
       </w:r>
     </w:p>
     <w:tbl>
       <w:tblPr>
-        <w:tblStyle w:val="Table1"/>
-        <w:tblW w:w="9720.0" w:type="dxa"/>
-        <w:jc w:val="left"/>
+        <w:tblStyle w:val="13"/>
+        <w:tblW w:w="9720" w:type="dxa"/>
+        <w:tblInd w:w="0" w:type="dxa"/>
         <w:tblLayout w:type="fixed"/>
-        <w:tblLook w:val="0600"/>
+        <w:tblCellMar>
+          <w:top w:w="100" w:type="dxa"/>
+          <w:left w:w="100" w:type="dxa"/>
+          <w:bottom w:w="100" w:type="dxa"/>
+          <w:right w:w="100" w:type="dxa"/>
+        </w:tblCellMar>
       </w:tblPr>
       <w:tblGrid>
-        <w:gridCol w:w="2880"/>
-        <w:gridCol w:w="6840"/>
-        <w:tblGridChange w:id="0">
-          <w:tblGrid>
-            <w:gridCol w:w="2880"/>
-            <w:gridCol w:w="6840"/>
-          </w:tblGrid>
-        </w:tblGridChange>
+        <w:gridCol w:w="2497"/>
+        <w:gridCol w:w="7223"/>
       </w:tblGrid>
       <w:tr>
+        <w:tblPrEx>
+          <w:tblCellMar>
+            <w:top w:w="100" w:type="dxa"/>
+            <w:left w:w="100" w:type="dxa"/>
+            <w:bottom w:w="100" w:type="dxa"/>
+            <w:right w:w="100" w:type="dxa"/>
+          </w:tblCellMar>
+        </w:tblPrEx>
         <w:trPr>
-          <w:cantSplit w:val="0"/>
-          <w:trHeight w:val="204.84375" w:hRule="atLeast"/>
-          <w:tblHeader w:val="0"/>
+          <w:trHeight w:val="204" w:hRule="atLeast"/>
         </w:trPr>
         <w:tc>
           <w:tcPr>
-            <w:shd w:fill="auto" w:val="clear"/>
+            <w:tcW w:w="2497" w:type="dxa"/>
+            <w:shd w:val="clear" w:color="auto" w:fill="auto"/>
             <w:tcMar>
-              <w:top w:w="0.0" w:type="dxa"/>
-              <w:left w:w="0.0" w:type="dxa"/>
-              <w:bottom w:w="0.0" w:type="dxa"/>
-              <w:right w:w="0.0" w:type="dxa"/>
+              <w:top w:w="0" w:type="dxa"/>
+              <w:left w:w="0" w:type="dxa"/>
+              <w:bottom w:w="0" w:type="dxa"/>
+              <w:right w:w="0" w:type="dxa"/>
             </w:tcMar>
             <w:vAlign w:val="top"/>
           </w:tcPr>
           <w:p>
             <w:pPr>
-              <w:spacing w:after="0" w:before="0" w:lineRule="auto"/>
-              <w:ind w:left="2858" w:right="0"/>
+              <w:spacing w:before="0" w:after="0"/>
+              <w:ind w:right="0"/>
               <w:jc w:val="left"/>
               <w:rPr>
                 <w:sz w:val="24"/>
@@ -226,29 +294,32 @@
                 <w:szCs w:val="24"/>
                 <w:rtl w:val="0"/>
               </w:rPr>
-              <w:t xml:space="preserve">Nama</w:t>
+              <w:t>Nama</w:t>
             </w:r>
           </w:p>
         </w:tc>
         <w:tc>
           <w:tcPr>
-            <w:shd w:fill="auto" w:val="clear"/>
+            <w:tcW w:w="7223" w:type="dxa"/>
+            <w:shd w:val="clear" w:color="auto" w:fill="auto"/>
             <w:tcMar>
-              <w:top w:w="0.0" w:type="dxa"/>
-              <w:left w:w="0.0" w:type="dxa"/>
-              <w:bottom w:w="0.0" w:type="dxa"/>
-              <w:right w:w="0.0" w:type="dxa"/>
+              <w:top w:w="0" w:type="dxa"/>
+              <w:left w:w="0" w:type="dxa"/>
+              <w:bottom w:w="0" w:type="dxa"/>
+              <w:right w:w="0" w:type="dxa"/>
             </w:tcMar>
             <w:vAlign w:val="top"/>
           </w:tcPr>
           <w:p>
             <w:pPr>
-              <w:spacing w:after="0" w:before="0" w:lineRule="auto"/>
-              <w:ind w:left="2858" w:right="0"/>
+              <w:spacing w:before="0" w:after="0"/>
+              <w:ind w:right="0"/>
               <w:jc w:val="left"/>
               <w:rPr>
-                <w:sz w:val="24"/>
-                <w:szCs w:val="24"/>
+                <w:rFonts w:hint="default"/>
+                <w:sz w:val="24"/>
+                <w:szCs w:val="24"/>
+                <w:lang w:val="id-ID"/>
               </w:rPr>
             </w:pPr>
             <w:r>
@@ -257,31 +328,64 @@
                 <w:szCs w:val="24"/>
                 <w:rtl w:val="0"/>
               </w:rPr>
-              <w:t xml:space="preserve">: ${pemohon}</w:t>
+              <w:t xml:space="preserve">: </w:t>
+            </w:r>
+            <w:r>
+              <w:rPr>
+                <w:rFonts w:hint="default"/>
+                <w:sz w:val="24"/>
+                <w:szCs w:val="24"/>
+                <w:rtl w:val="0"/>
+                <w:lang w:val="id-ID"/>
+              </w:rPr>
+              <w:t>{{ $</w:t>
+            </w:r>
+            <w:r>
+              <w:rPr>
+                <w:sz w:val="24"/>
+                <w:szCs w:val="24"/>
+                <w:rtl w:val="0"/>
+              </w:rPr>
+              <w:t>pemohon</w:t>
+            </w:r>
+            <w:r>
+              <w:rPr>
+                <w:rFonts w:hint="default"/>
+                <w:sz w:val="24"/>
+                <w:szCs w:val="24"/>
+                <w:rtl w:val="0"/>
+                <w:lang w:val="id-ID"/>
+              </w:rPr>
+              <w:t xml:space="preserve"> }}</w:t>
             </w:r>
           </w:p>
         </w:tc>
       </w:tr>
       <w:tr>
-        <w:trPr>
-          <w:cantSplit w:val="0"/>
-          <w:tblHeader w:val="0"/>
-        </w:trPr>
+        <w:tblPrEx>
+          <w:tblCellMar>
+            <w:top w:w="100" w:type="dxa"/>
+            <w:left w:w="100" w:type="dxa"/>
+            <w:bottom w:w="100" w:type="dxa"/>
+            <w:right w:w="100" w:type="dxa"/>
+          </w:tblCellMar>
+        </w:tblPrEx>
         <w:tc>
           <w:tcPr>
-            <w:shd w:fill="auto" w:val="clear"/>
+            <w:tcW w:w="2497" w:type="dxa"/>
+            <w:shd w:val="clear" w:color="auto" w:fill="auto"/>
             <w:tcMar>
-              <w:top w:w="0.0" w:type="dxa"/>
-              <w:left w:w="0.0" w:type="dxa"/>
-              <w:bottom w:w="0.0" w:type="dxa"/>
-              <w:right w:w="0.0" w:type="dxa"/>
+              <w:top w:w="0" w:type="dxa"/>
+              <w:left w:w="0" w:type="dxa"/>
+              <w:bottom w:w="0" w:type="dxa"/>
+              <w:right w:w="0" w:type="dxa"/>
             </w:tcMar>
             <w:vAlign w:val="top"/>
           </w:tcPr>
           <w:p>
             <w:pPr>
-              <w:spacing w:after="0" w:before="0" w:lineRule="auto"/>
-              <w:ind w:left="2858" w:right="0"/>
+              <w:spacing w:before="0" w:after="0"/>
+              <w:ind w:right="0"/>
               <w:jc w:val="left"/>
               <w:rPr>
                 <w:sz w:val="24"/>
@@ -294,29 +398,32 @@
                 <w:szCs w:val="24"/>
                 <w:rtl w:val="0"/>
               </w:rPr>
-              <w:t xml:space="preserve">Alamat</w:t>
+              <w:t>Alamat</w:t>
             </w:r>
           </w:p>
         </w:tc>
         <w:tc>
           <w:tcPr>
-            <w:shd w:fill="auto" w:val="clear"/>
+            <w:tcW w:w="7223" w:type="dxa"/>
+            <w:shd w:val="clear" w:color="auto" w:fill="auto"/>
             <w:tcMar>
-              <w:top w:w="0.0" w:type="dxa"/>
-              <w:left w:w="0.0" w:type="dxa"/>
-              <w:bottom w:w="0.0" w:type="dxa"/>
-              <w:right w:w="0.0" w:type="dxa"/>
+              <w:top w:w="0" w:type="dxa"/>
+              <w:left w:w="0" w:type="dxa"/>
+              <w:bottom w:w="0" w:type="dxa"/>
+              <w:right w:w="0" w:type="dxa"/>
             </w:tcMar>
             <w:vAlign w:val="top"/>
           </w:tcPr>
           <w:p>
             <w:pPr>
-              <w:spacing w:after="0" w:before="0" w:lineRule="auto"/>
-              <w:ind w:left="2858" w:right="0"/>
+              <w:spacing w:before="0" w:after="0"/>
+              <w:ind w:right="0"/>
               <w:jc w:val="left"/>
               <w:rPr>
-                <w:sz w:val="24"/>
-                <w:szCs w:val="24"/>
+                <w:rFonts w:hint="default"/>
+                <w:sz w:val="24"/>
+                <w:szCs w:val="24"/>
+                <w:lang w:val="id-ID"/>
               </w:rPr>
             </w:pPr>
             <w:r>
@@ -325,31 +432,46 @@
                 <w:szCs w:val="24"/>
                 <w:rtl w:val="0"/>
               </w:rPr>
-              <w:t xml:space="preserve">: ${alamat_pemohon}</w:t>
+              <w:t xml:space="preserve">: </w:t>
+            </w:r>
+            <w:r>
+              <w:rPr>
+                <w:rFonts w:hint="default"/>
+                <w:sz w:val="24"/>
+                <w:szCs w:val="24"/>
+                <w:rtl w:val="0"/>
+                <w:lang w:val="id-ID"/>
+              </w:rPr>
+              <w:t>{{ $alamat_pemohon }}</w:t>
             </w:r>
           </w:p>
         </w:tc>
       </w:tr>
       <w:tr>
-        <w:trPr>
-          <w:cantSplit w:val="0"/>
-          <w:tblHeader w:val="0"/>
-        </w:trPr>
+        <w:tblPrEx>
+          <w:tblCellMar>
+            <w:top w:w="100" w:type="dxa"/>
+            <w:left w:w="100" w:type="dxa"/>
+            <w:bottom w:w="100" w:type="dxa"/>
+            <w:right w:w="100" w:type="dxa"/>
+          </w:tblCellMar>
+        </w:tblPrEx>
         <w:tc>
           <w:tcPr>
-            <w:shd w:fill="auto" w:val="clear"/>
+            <w:tcW w:w="2497" w:type="dxa"/>
+            <w:shd w:val="clear" w:color="auto" w:fill="auto"/>
             <w:tcMar>
-              <w:top w:w="0.0" w:type="dxa"/>
-              <w:left w:w="0.0" w:type="dxa"/>
-              <w:bottom w:w="0.0" w:type="dxa"/>
-              <w:right w:w="0.0" w:type="dxa"/>
+              <w:top w:w="0" w:type="dxa"/>
+              <w:left w:w="0" w:type="dxa"/>
+              <w:bottom w:w="0" w:type="dxa"/>
+              <w:right w:w="0" w:type="dxa"/>
             </w:tcMar>
             <w:vAlign w:val="top"/>
           </w:tcPr>
           <w:p>
             <w:pPr>
-              <w:spacing w:after="0" w:before="0" w:lineRule="auto"/>
-              <w:ind w:left="2858" w:right="0"/>
+              <w:spacing w:before="0" w:after="0"/>
+              <w:ind w:right="0"/>
               <w:jc w:val="left"/>
               <w:rPr>
                 <w:sz w:val="24"/>
@@ -362,25 +484,26 @@
                 <w:szCs w:val="24"/>
                 <w:rtl w:val="0"/>
               </w:rPr>
-              <w:t xml:space="preserve">Pekerjaan</w:t>
+              <w:t>Pekerjaan</w:t>
             </w:r>
           </w:p>
         </w:tc>
         <w:tc>
           <w:tcPr>
-            <w:shd w:fill="auto" w:val="clear"/>
+            <w:tcW w:w="7223" w:type="dxa"/>
+            <w:shd w:val="clear" w:color="auto" w:fill="auto"/>
             <w:tcMar>
-              <w:top w:w="0.0" w:type="dxa"/>
-              <w:left w:w="0.0" w:type="dxa"/>
-              <w:bottom w:w="0.0" w:type="dxa"/>
-              <w:right w:w="0.0" w:type="dxa"/>
+              <w:top w:w="0" w:type="dxa"/>
+              <w:left w:w="0" w:type="dxa"/>
+              <w:bottom w:w="0" w:type="dxa"/>
+              <w:right w:w="0" w:type="dxa"/>
             </w:tcMar>
             <w:vAlign w:val="top"/>
           </w:tcPr>
           <w:p>
             <w:pPr>
-              <w:spacing w:after="0" w:before="0" w:lineRule="auto"/>
-              <w:ind w:left="2858" w:right="0"/>
+              <w:spacing w:before="0" w:after="0"/>
+              <w:ind w:right="0"/>
               <w:jc w:val="left"/>
               <w:rPr>
                 <w:sz w:val="24"/>
@@ -389,35 +512,42 @@
             </w:pPr>
             <w:r>
               <w:rPr>
-                <w:sz w:val="24"/>
-                <w:szCs w:val="24"/>
-                <w:rtl w:val="0"/>
-              </w:rPr>
-              <w:t xml:space="preserve">: ${pekerjaan_pemohon}</w:t>
+                <w:rFonts w:hint="default"/>
+                <w:sz w:val="24"/>
+                <w:szCs w:val="24"/>
+                <w:rtl w:val="0"/>
+                <w:lang w:val="id-ID"/>
+              </w:rPr>
+              <w:t>: {{ $pekerjaan_pemohon }}</w:t>
             </w:r>
           </w:p>
         </w:tc>
       </w:tr>
       <w:tr>
-        <w:trPr>
-          <w:cantSplit w:val="0"/>
-          <w:tblHeader w:val="0"/>
-        </w:trPr>
+        <w:tblPrEx>
+          <w:tblCellMar>
+            <w:top w:w="100" w:type="dxa"/>
+            <w:left w:w="100" w:type="dxa"/>
+            <w:bottom w:w="100" w:type="dxa"/>
+            <w:right w:w="100" w:type="dxa"/>
+          </w:tblCellMar>
+        </w:tblPrEx>
         <w:tc>
           <w:tcPr>
-            <w:shd w:fill="auto" w:val="clear"/>
+            <w:tcW w:w="2497" w:type="dxa"/>
+            <w:shd w:val="clear" w:color="auto" w:fill="auto"/>
             <w:tcMar>
-              <w:top w:w="0.0" w:type="dxa"/>
-              <w:left w:w="0.0" w:type="dxa"/>
-              <w:bottom w:w="0.0" w:type="dxa"/>
-              <w:right w:w="0.0" w:type="dxa"/>
+              <w:top w:w="0" w:type="dxa"/>
+              <w:left w:w="0" w:type="dxa"/>
+              <w:bottom w:w="0" w:type="dxa"/>
+              <w:right w:w="0" w:type="dxa"/>
             </w:tcMar>
             <w:vAlign w:val="top"/>
           </w:tcPr>
           <w:p>
             <w:pPr>
-              <w:spacing w:after="0" w:before="0" w:lineRule="auto"/>
-              <w:ind w:left="2858" w:right="0"/>
+              <w:spacing w:before="0" w:after="0"/>
+              <w:ind w:right="0"/>
               <w:jc w:val="left"/>
               <w:rPr>
                 <w:sz w:val="24"/>
@@ -430,25 +560,26 @@
                 <w:szCs w:val="24"/>
                 <w:rtl w:val="0"/>
               </w:rPr>
-              <w:t xml:space="preserve">No. Telp/HP</w:t>
+              <w:t>No. Telp/HP</w:t>
             </w:r>
           </w:p>
         </w:tc>
         <w:tc>
           <w:tcPr>
-            <w:shd w:fill="auto" w:val="clear"/>
+            <w:tcW w:w="7223" w:type="dxa"/>
+            <w:shd w:val="clear" w:color="auto" w:fill="auto"/>
             <w:tcMar>
-              <w:top w:w="0.0" w:type="dxa"/>
-              <w:left w:w="0.0" w:type="dxa"/>
-              <w:bottom w:w="0.0" w:type="dxa"/>
-              <w:right w:w="0.0" w:type="dxa"/>
+              <w:top w:w="0" w:type="dxa"/>
+              <w:left w:w="0" w:type="dxa"/>
+              <w:bottom w:w="0" w:type="dxa"/>
+              <w:right w:w="0" w:type="dxa"/>
             </w:tcMar>
             <w:vAlign w:val="top"/>
           </w:tcPr>
           <w:p>
             <w:pPr>
-              <w:spacing w:after="0" w:before="0" w:lineRule="auto"/>
-              <w:ind w:left="2858" w:right="0"/>
+              <w:spacing w:before="0" w:after="0"/>
+              <w:ind w:right="0"/>
               <w:jc w:val="left"/>
               <w:rPr>
                 <w:sz w:val="24"/>
@@ -461,7 +592,17 @@
                 <w:szCs w:val="24"/>
                 <w:rtl w:val="0"/>
               </w:rPr>
-              <w:t xml:space="preserve">: ${contact_pemohon}</w:t>
+              <w:t xml:space="preserve">: </w:t>
+            </w:r>
+            <w:r>
+              <w:rPr>
+                <w:rFonts w:hint="default"/>
+                <w:sz w:val="24"/>
+                <w:szCs w:val="24"/>
+                <w:rtl w:val="0"/>
+                <w:lang w:val="id-ID"/>
+              </w:rPr>
+              <w:t>{{ $contact_pemohon }}</w:t>
             </w:r>
           </w:p>
         </w:tc>
@@ -469,22 +610,17 @@
     </w:tbl>
     <w:p>
       <w:pPr>
-        <w:spacing w:after="0" w:before="0" w:line="240" w:lineRule="auto"/>
+        <w:spacing w:before="0" w:after="0" w:line="240" w:lineRule="auto"/>
         <w:jc w:val="left"/>
         <w:rPr>
           <w:sz w:val="24"/>
           <w:szCs w:val="24"/>
         </w:rPr>
       </w:pPr>
-      <w:r>
-        <w:rPr>
-          <w:rtl w:val="0"/>
-        </w:rPr>
-      </w:r>
     </w:p>
     <w:p>
       <w:pPr>
-        <w:spacing w:after="0" w:before="0" w:line="240" w:lineRule="auto"/>
+        <w:spacing w:before="0" w:after="0" w:line="240" w:lineRule="auto"/>
         <w:jc w:val="left"/>
         <w:rPr>
           <w:sz w:val="24"/>
@@ -497,50 +633,53 @@
           <w:szCs w:val="24"/>
           <w:rtl w:val="0"/>
         </w:rPr>
-        <w:t xml:space="preserve">Berikut identitas sasaran meninggal dunia:</w:t>
+        <w:t>Berikut identitas sasaran meninggal dunia:</w:t>
       </w:r>
     </w:p>
     <w:tbl>
       <w:tblPr>
-        <w:tblStyle w:val="Table2"/>
-        <w:tblW w:w="9720.0" w:type="dxa"/>
-        <w:jc w:val="left"/>
+        <w:tblStyle w:val="14"/>
+        <w:tblW w:w="9720" w:type="dxa"/>
+        <w:tblInd w:w="0" w:type="dxa"/>
         <w:tblLayout w:type="fixed"/>
-        <w:tblLook w:val="0600"/>
+        <w:tblCellMar>
+          <w:top w:w="100" w:type="dxa"/>
+          <w:left w:w="100" w:type="dxa"/>
+          <w:bottom w:w="100" w:type="dxa"/>
+          <w:right w:w="100" w:type="dxa"/>
+        </w:tblCellMar>
       </w:tblPr>
       <w:tblGrid>
-        <w:gridCol w:w="2955"/>
-        <w:gridCol w:w="6765"/>
-        <w:tblGridChange w:id="0">
-          <w:tblGrid>
-            <w:gridCol w:w="2955"/>
-            <w:gridCol w:w="6765"/>
-          </w:tblGrid>
-        </w:tblGridChange>
+        <w:gridCol w:w="2497"/>
+        <w:gridCol w:w="7223"/>
       </w:tblGrid>
       <w:tr>
-        <w:trPr>
-          <w:cantSplit w:val="0"/>
-          <w:tblHeader w:val="0"/>
-        </w:trPr>
+        <w:tblPrEx>
+          <w:tblCellMar>
+            <w:top w:w="100" w:type="dxa"/>
+            <w:left w:w="100" w:type="dxa"/>
+            <w:bottom w:w="100" w:type="dxa"/>
+            <w:right w:w="100" w:type="dxa"/>
+          </w:tblCellMar>
+        </w:tblPrEx>
         <w:tc>
           <w:tcPr>
-            <w:shd w:fill="auto" w:val="clear"/>
+            <w:tcW w:w="2497" w:type="dxa"/>
+            <w:shd w:val="clear" w:color="auto" w:fill="auto"/>
             <w:tcMar>
-              <w:top w:w="0.0" w:type="dxa"/>
-              <w:left w:w="0.0" w:type="dxa"/>
-              <w:bottom w:w="0.0" w:type="dxa"/>
-              <w:right w:w="0.0" w:type="dxa"/>
+              <w:top w:w="0" w:type="dxa"/>
+              <w:left w:w="0" w:type="dxa"/>
+              <w:bottom w:w="0" w:type="dxa"/>
+              <w:right w:w="0" w:type="dxa"/>
             </w:tcMar>
             <w:vAlign w:val="top"/>
           </w:tcPr>
           <w:p>
             <w:pPr>
               <w:tabs>
-                <w:tab w:val="left" w:leader="none" w:pos="2835"/>
+                <w:tab w:val="left" w:pos="2835"/>
               </w:tabs>
-              <w:spacing w:after="0" w:before="0" w:lineRule="auto"/>
-              <w:ind w:left="2858"/>
+              <w:spacing w:before="0" w:after="0"/>
               <w:jc w:val="left"/>
               <w:rPr>
                 <w:sz w:val="24"/>
@@ -553,32 +692,34 @@
                 <w:szCs w:val="24"/>
                 <w:rtl w:val="0"/>
               </w:rPr>
-              <w:t xml:space="preserve">Nama</w:t>
+              <w:t>Nama</w:t>
             </w:r>
           </w:p>
         </w:tc>
         <w:tc>
           <w:tcPr>
-            <w:shd w:fill="auto" w:val="clear"/>
+            <w:tcW w:w="7223" w:type="dxa"/>
+            <w:shd w:val="clear" w:color="auto" w:fill="auto"/>
             <w:tcMar>
-              <w:top w:w="0.0" w:type="dxa"/>
-              <w:left w:w="0.0" w:type="dxa"/>
-              <w:bottom w:w="0.0" w:type="dxa"/>
-              <w:right w:w="0.0" w:type="dxa"/>
+              <w:top w:w="0" w:type="dxa"/>
+              <w:left w:w="0" w:type="dxa"/>
+              <w:bottom w:w="0" w:type="dxa"/>
+              <w:right w:w="0" w:type="dxa"/>
             </w:tcMar>
             <w:vAlign w:val="top"/>
           </w:tcPr>
           <w:p>
             <w:pPr>
               <w:tabs>
-                <w:tab w:val="left" w:leader="none" w:pos="2835"/>
+                <w:tab w:val="left" w:pos="2835"/>
               </w:tabs>
-              <w:spacing w:after="0" w:before="0" w:lineRule="auto"/>
-              <w:ind w:left="2858"/>
+              <w:spacing w:before="0" w:after="0"/>
               <w:jc w:val="left"/>
               <w:rPr>
-                <w:sz w:val="24"/>
-                <w:szCs w:val="24"/>
+                <w:rFonts w:hint="default"/>
+                <w:sz w:val="24"/>
+                <w:szCs w:val="24"/>
+                <w:lang w:val="id-ID"/>
               </w:rPr>
             </w:pPr>
             <w:r>
@@ -587,34 +728,66 @@
                 <w:szCs w:val="24"/>
                 <w:rtl w:val="0"/>
               </w:rPr>
-              <w:t xml:space="preserve">: ${penduduk_nama}</w:t>
+              <w:t xml:space="preserve">: </w:t>
+            </w:r>
+            <w:r>
+              <w:rPr>
+                <w:rFonts w:hint="default"/>
+                <w:sz w:val="24"/>
+                <w:szCs w:val="24"/>
+                <w:rtl w:val="0"/>
+                <w:lang w:val="id-ID"/>
+              </w:rPr>
+              <w:t xml:space="preserve">{{ </w:t>
+            </w:r>
+            <w:r>
+              <w:rPr>
+                <w:sz w:val="24"/>
+                <w:szCs w:val="24"/>
+                <w:rtl w:val="0"/>
+              </w:rPr>
+              <w:t>$penduduk_nama</w:t>
+            </w:r>
+            <w:r>
+              <w:rPr>
+                <w:rFonts w:hint="default"/>
+                <w:sz w:val="24"/>
+                <w:szCs w:val="24"/>
+                <w:rtl w:val="0"/>
+                <w:lang w:val="id-ID"/>
+              </w:rPr>
+              <w:t xml:space="preserve"> }}</w:t>
             </w:r>
           </w:p>
         </w:tc>
       </w:tr>
       <w:tr>
-        <w:trPr>
-          <w:cantSplit w:val="0"/>
-          <w:tblHeader w:val="0"/>
-        </w:trPr>
+        <w:tblPrEx>
+          <w:tblCellMar>
+            <w:top w:w="100" w:type="dxa"/>
+            <w:left w:w="100" w:type="dxa"/>
+            <w:bottom w:w="100" w:type="dxa"/>
+            <w:right w:w="100" w:type="dxa"/>
+          </w:tblCellMar>
+        </w:tblPrEx>
         <w:tc>
           <w:tcPr>
-            <w:shd w:fill="auto" w:val="clear"/>
+            <w:tcW w:w="2497" w:type="dxa"/>
+            <w:shd w:val="clear" w:color="auto" w:fill="auto"/>
             <w:tcMar>
-              <w:top w:w="0.0" w:type="dxa"/>
-              <w:left w:w="0.0" w:type="dxa"/>
-              <w:bottom w:w="0.0" w:type="dxa"/>
-              <w:right w:w="0.0" w:type="dxa"/>
+              <w:top w:w="0" w:type="dxa"/>
+              <w:left w:w="0" w:type="dxa"/>
+              <w:bottom w:w="0" w:type="dxa"/>
+              <w:right w:w="0" w:type="dxa"/>
             </w:tcMar>
             <w:vAlign w:val="top"/>
           </w:tcPr>
           <w:p>
             <w:pPr>
               <w:tabs>
-                <w:tab w:val="left" w:leader="none" w:pos="2835"/>
+                <w:tab w:val="left" w:pos="2835"/>
               </w:tabs>
-              <w:spacing w:after="0" w:before="0" w:lineRule="auto"/>
-              <w:ind w:left="2858"/>
+              <w:spacing w:before="0" w:after="0"/>
               <w:jc w:val="left"/>
               <w:rPr>
                 <w:sz w:val="24"/>
@@ -627,24 +800,25 @@
                 <w:szCs w:val="24"/>
                 <w:rtl w:val="0"/>
               </w:rPr>
-              <w:t xml:space="preserve">Tempat/Tgl. Lahir</w:t>
+              <w:t>Tempat/Tgl. Lahir</w:t>
             </w:r>
           </w:p>
         </w:tc>
         <w:tc>
           <w:tcPr>
-            <w:shd w:fill="auto" w:val="clear"/>
+            <w:tcW w:w="7223" w:type="dxa"/>
+            <w:shd w:val="clear" w:color="auto" w:fill="auto"/>
             <w:tcMar>
-              <w:top w:w="0.0" w:type="dxa"/>
-              <w:left w:w="0.0" w:type="dxa"/>
-              <w:bottom w:w="0.0" w:type="dxa"/>
-              <w:right w:w="0.0" w:type="dxa"/>
+              <w:top w:w="0" w:type="dxa"/>
+              <w:left w:w="0" w:type="dxa"/>
+              <w:bottom w:w="0" w:type="dxa"/>
+              <w:right w:w="0" w:type="dxa"/>
             </w:tcMar>
             <w:vAlign w:val="top"/>
           </w:tcPr>
           <w:p>
             <w:pPr>
-              <w:spacing w:after="0" w:before="0" w:lineRule="auto"/>
+              <w:spacing w:before="0" w:after="0"/>
               <w:ind w:left="0" w:firstLine="0"/>
               <w:jc w:val="left"/>
               <w:rPr>
@@ -658,34 +832,110 @@
                 <w:szCs w:val="24"/>
                 <w:rtl w:val="0"/>
               </w:rPr>
-              <w:t xml:space="preserve">:${penduduk_tempat_lahir}, ${penduduk_tanggal_lahir}</w:t>
+              <w:t>:</w:t>
+            </w:r>
+            <w:r>
+              <w:rPr>
+                <w:rFonts w:hint="default"/>
+                <w:sz w:val="24"/>
+                <w:szCs w:val="24"/>
+                <w:rtl w:val="0"/>
+                <w:lang w:val="id-ID"/>
+              </w:rPr>
+              <w:t xml:space="preserve"> {{ </w:t>
+            </w:r>
+            <w:r>
+              <w:rPr>
+                <w:sz w:val="24"/>
+                <w:szCs w:val="24"/>
+                <w:rtl w:val="0"/>
+              </w:rPr>
+              <w:t>$penduduk_tempat_lahir</w:t>
+            </w:r>
+            <w:r>
+              <w:rPr>
+                <w:rFonts w:hint="default"/>
+                <w:sz w:val="24"/>
+                <w:szCs w:val="24"/>
+                <w:rtl w:val="0"/>
+                <w:lang w:val="id-ID"/>
+              </w:rPr>
+              <w:t xml:space="preserve"> }</w:t>
+            </w:r>
+            <w:r>
+              <w:rPr>
+                <w:sz w:val="24"/>
+                <w:szCs w:val="24"/>
+                <w:rtl w:val="0"/>
+              </w:rPr>
+              <w:t xml:space="preserve">}, </w:t>
+            </w:r>
+            <w:r>
+              <w:rPr>
+                <w:rFonts w:hint="default"/>
+                <w:sz w:val="24"/>
+                <w:szCs w:val="24"/>
+                <w:rtl w:val="0"/>
+                <w:lang w:val="id-ID"/>
+              </w:rPr>
+              <w:t xml:space="preserve">{{ </w:t>
+            </w:r>
+            <w:r>
+              <w:rPr>
+                <w:sz w:val="24"/>
+                <w:szCs w:val="24"/>
+                <w:rtl w:val="0"/>
+              </w:rPr>
+              <w:t>$penduduk_tanggal_lahir</w:t>
+            </w:r>
+            <w:r>
+              <w:rPr>
+                <w:rFonts w:hint="default"/>
+                <w:sz w:val="24"/>
+                <w:szCs w:val="24"/>
+                <w:rtl w:val="0"/>
+                <w:lang w:val="id-ID"/>
+              </w:rPr>
+              <w:t xml:space="preserve"> }</w:t>
+            </w:r>
+            <w:r>
+              <w:rPr>
+                <w:sz w:val="24"/>
+                <w:szCs w:val="24"/>
+                <w:rtl w:val="0"/>
+              </w:rPr>
+              <w:t>}</w:t>
             </w:r>
           </w:p>
         </w:tc>
       </w:tr>
       <w:tr>
-        <w:trPr>
-          <w:cantSplit w:val="0"/>
-          <w:tblHeader w:val="0"/>
-        </w:trPr>
+        <w:tblPrEx>
+          <w:tblCellMar>
+            <w:top w:w="100" w:type="dxa"/>
+            <w:left w:w="100" w:type="dxa"/>
+            <w:bottom w:w="100" w:type="dxa"/>
+            <w:right w:w="100" w:type="dxa"/>
+          </w:tblCellMar>
+        </w:tblPrEx>
         <w:tc>
           <w:tcPr>
-            <w:shd w:fill="auto" w:val="clear"/>
+            <w:tcW w:w="2497" w:type="dxa"/>
+            <w:shd w:val="clear" w:color="auto" w:fill="auto"/>
             <w:tcMar>
-              <w:top w:w="0.0" w:type="dxa"/>
-              <w:left w:w="0.0" w:type="dxa"/>
-              <w:bottom w:w="0.0" w:type="dxa"/>
-              <w:right w:w="0.0" w:type="dxa"/>
+              <w:top w:w="0" w:type="dxa"/>
+              <w:left w:w="0" w:type="dxa"/>
+              <w:bottom w:w="0" w:type="dxa"/>
+              <w:right w:w="0" w:type="dxa"/>
             </w:tcMar>
             <w:vAlign w:val="top"/>
           </w:tcPr>
           <w:p>
             <w:pPr>
               <w:tabs>
-                <w:tab w:val="left" w:leader="none" w:pos="2835"/>
+                <w:tab w:val="left" w:pos="2835"/>
               </w:tabs>
-              <w:spacing w:after="0" w:before="0" w:lineRule="auto"/>
-              <w:ind w:left="2858"/>
+              <w:spacing w:before="0" w:after="0"/>
               <w:jc w:val="left"/>
               <w:rPr>
                 <w:sz w:val="24"/>
@@ -698,28 +948,28 @@
                 <w:szCs w:val="24"/>
                 <w:rtl w:val="0"/>
               </w:rPr>
-              <w:t xml:space="preserve">Jenis Kelamin</w:t>
+              <w:t>Jenis Kelamin</w:t>
             </w:r>
           </w:p>
         </w:tc>
         <w:tc>
           <w:tcPr>
-            <w:shd w:fill="auto" w:val="clear"/>
+            <w:tcW w:w="7223" w:type="dxa"/>
+            <w:shd w:val="clear" w:color="auto" w:fill="auto"/>
             <w:tcMar>
-              <w:top w:w="0.0" w:type="dxa"/>
-              <w:left w:w="0.0" w:type="dxa"/>
-              <w:bottom w:w="0.0" w:type="dxa"/>
-              <w:right w:w="0.0" w:type="dxa"/>
+              <w:top w:w="0" w:type="dxa"/>
+              <w:left w:w="0" w:type="dxa"/>
+              <w:bottom w:w="0" w:type="dxa"/>
+              <w:right w:w="0" w:type="dxa"/>
             </w:tcMar>
             <w:vAlign w:val="top"/>
           </w:tcPr>
           <w:p>
             <w:pPr>
               <w:tabs>
-                <w:tab w:val="left" w:leader="none" w:pos="2835"/>
+                <w:tab w:val="left" w:pos="2835"/>
               </w:tabs>
-              <w:spacing w:after="0" w:before="0" w:lineRule="auto"/>
-              <w:ind w:left="2858"/>
+              <w:spacing w:before="0" w:after="0"/>
               <w:jc w:val="left"/>
               <w:rPr>
                 <w:sz w:val="24"/>
@@ -732,34 +982,74 @@
                 <w:szCs w:val="24"/>
                 <w:rtl w:val="0"/>
               </w:rPr>
-              <w:t xml:space="preserve">: ${penduduk_jenis_kelamin}</w:t>
+              <w:t xml:space="preserve">: </w:t>
+            </w:r>
+            <w:r>
+              <w:rPr>
+                <w:rFonts w:hint="default"/>
+                <w:sz w:val="24"/>
+                <w:szCs w:val="24"/>
+                <w:rtl w:val="0"/>
+                <w:lang w:val="id-ID"/>
+              </w:rPr>
+              <w:t xml:space="preserve">{{ </w:t>
+            </w:r>
+            <w:r>
+              <w:rPr>
+                <w:sz w:val="24"/>
+                <w:szCs w:val="24"/>
+                <w:rtl w:val="0"/>
+              </w:rPr>
+              <w:t>$penduduk_jenis_kelamin</w:t>
+            </w:r>
+            <w:r>
+              <w:rPr>
+                <w:rFonts w:hint="default"/>
+                <w:sz w:val="24"/>
+                <w:szCs w:val="24"/>
+                <w:rtl w:val="0"/>
+                <w:lang w:val="id-ID"/>
+              </w:rPr>
+              <w:t xml:space="preserve"> }</w:t>
+            </w:r>
+            <w:r>
+              <w:rPr>
+                <w:sz w:val="24"/>
+                <w:szCs w:val="24"/>
+                <w:rtl w:val="0"/>
+              </w:rPr>
+              <w:t>}</w:t>
             </w:r>
           </w:p>
         </w:tc>
       </w:tr>
       <w:tr>
-        <w:trPr>
-          <w:cantSplit w:val="0"/>
-          <w:tblHeader w:val="0"/>
-        </w:trPr>
+        <w:tblPrEx>
+          <w:tblCellMar>
+            <w:top w:w="100" w:type="dxa"/>
+            <w:left w:w="100" w:type="dxa"/>
+            <w:bottom w:w="100" w:type="dxa"/>
+            <w:right w:w="100" w:type="dxa"/>
+          </w:tblCellMar>
+        </w:tblPrEx>
         <w:tc>
           <w:tcPr>
-            <w:shd w:fill="auto" w:val="clear"/>
+            <w:tcW w:w="2497" w:type="dxa"/>
+            <w:shd w:val="clear" w:color="auto" w:fill="auto"/>
             <w:tcMar>
-              <w:top w:w="0.0" w:type="dxa"/>
-              <w:left w:w="0.0" w:type="dxa"/>
-              <w:bottom w:w="0.0" w:type="dxa"/>
-              <w:right w:w="0.0" w:type="dxa"/>
+              <w:top w:w="0" w:type="dxa"/>
+              <w:left w:w="0" w:type="dxa"/>
+              <w:bottom w:w="0" w:type="dxa"/>
+              <w:right w:w="0" w:type="dxa"/>
             </w:tcMar>
             <w:vAlign w:val="top"/>
           </w:tcPr>
           <w:p>
             <w:pPr>
               <w:tabs>
-                <w:tab w:val="left" w:leader="none" w:pos="2835"/>
+                <w:tab w:val="left" w:pos="2835"/>
               </w:tabs>
-              <w:spacing w:after="0" w:before="0" w:lineRule="auto"/>
-              <w:ind w:left="2858"/>
+              <w:spacing w:before="0" w:after="0"/>
               <w:jc w:val="left"/>
               <w:rPr>
                 <w:sz w:val="24"/>
@@ -772,28 +1062,28 @@
                 <w:szCs w:val="24"/>
                 <w:rtl w:val="0"/>
               </w:rPr>
-              <w:t xml:space="preserve">Alamat</w:t>
+              <w:t>Alamat</w:t>
             </w:r>
           </w:p>
         </w:tc>
         <w:tc>
           <w:tcPr>
-            <w:shd w:fill="auto" w:val="clear"/>
+            <w:tcW w:w="7223" w:type="dxa"/>
+            <w:shd w:val="clear" w:color="auto" w:fill="auto"/>
             <w:tcMar>
-              <w:top w:w="0.0" w:type="dxa"/>
-              <w:left w:w="0.0" w:type="dxa"/>
-              <w:bottom w:w="0.0" w:type="dxa"/>
-              <w:right w:w="0.0" w:type="dxa"/>
+              <w:top w:w="0" w:type="dxa"/>
+              <w:left w:w="0" w:type="dxa"/>
+              <w:bottom w:w="0" w:type="dxa"/>
+              <w:right w:w="0" w:type="dxa"/>
             </w:tcMar>
             <w:vAlign w:val="top"/>
           </w:tcPr>
           <w:p>
             <w:pPr>
               <w:tabs>
-                <w:tab w:val="left" w:leader="none" w:pos="2835"/>
+                <w:tab w:val="left" w:pos="2835"/>
               </w:tabs>
-              <w:spacing w:after="0" w:before="0" w:lineRule="auto"/>
-              <w:ind w:left="2858"/>
+              <w:spacing w:before="0" w:after="0"/>
               <w:jc w:val="left"/>
               <w:rPr>
                 <w:sz w:val="24"/>
@@ -806,34 +1096,74 @@
                 <w:szCs w:val="24"/>
                 <w:rtl w:val="0"/>
               </w:rPr>
-              <w:t xml:space="preserve">: ${penduduk_alamat}</w:t>
+              <w:t xml:space="preserve">: </w:t>
+            </w:r>
+            <w:r>
+              <w:rPr>
+                <w:rFonts w:hint="default"/>
+                <w:sz w:val="24"/>
+                <w:szCs w:val="24"/>
+                <w:rtl w:val="0"/>
+                <w:lang w:val="id-ID"/>
+              </w:rPr>
+              <w:t xml:space="preserve">{{ </w:t>
+            </w:r>
+            <w:r>
+              <w:rPr>
+                <w:sz w:val="24"/>
+                <w:szCs w:val="24"/>
+                <w:rtl w:val="0"/>
+              </w:rPr>
+              <w:t>$penduduk_alamat</w:t>
+            </w:r>
+            <w:r>
+              <w:rPr>
+                <w:rFonts w:hint="default"/>
+                <w:sz w:val="24"/>
+                <w:szCs w:val="24"/>
+                <w:rtl w:val="0"/>
+                <w:lang w:val="id-ID"/>
+              </w:rPr>
+              <w:t xml:space="preserve"> }</w:t>
+            </w:r>
+            <w:r>
+              <w:rPr>
+                <w:sz w:val="24"/>
+                <w:szCs w:val="24"/>
+                <w:rtl w:val="0"/>
+              </w:rPr>
+              <w:t>}</w:t>
             </w:r>
           </w:p>
         </w:tc>
       </w:tr>
       <w:tr>
-        <w:trPr>
-          <w:cantSplit w:val="0"/>
-          <w:tblHeader w:val="0"/>
-        </w:trPr>
+        <w:tblPrEx>
+          <w:tblCellMar>
+            <w:top w:w="100" w:type="dxa"/>
+            <w:left w:w="100" w:type="dxa"/>
+            <w:bottom w:w="100" w:type="dxa"/>
+            <w:right w:w="100" w:type="dxa"/>
+          </w:tblCellMar>
+        </w:tblPrEx>
         <w:tc>
           <w:tcPr>
-            <w:shd w:fill="auto" w:val="clear"/>
+            <w:tcW w:w="2497" w:type="dxa"/>
+            <w:shd w:val="clear" w:color="auto" w:fill="auto"/>
             <w:tcMar>
-              <w:top w:w="0.0" w:type="dxa"/>
-              <w:left w:w="0.0" w:type="dxa"/>
-              <w:bottom w:w="0.0" w:type="dxa"/>
-              <w:right w:w="0.0" w:type="dxa"/>
+              <w:top w:w="0" w:type="dxa"/>
+              <w:left w:w="0" w:type="dxa"/>
+              <w:bottom w:w="0" w:type="dxa"/>
+              <w:right w:w="0" w:type="dxa"/>
             </w:tcMar>
             <w:vAlign w:val="top"/>
           </w:tcPr>
           <w:p>
             <w:pPr>
               <w:tabs>
-                <w:tab w:val="left" w:leader="none" w:pos="2835"/>
+                <w:tab w:val="left" w:pos="2835"/>
               </w:tabs>
-              <w:spacing w:after="0" w:before="0" w:lineRule="auto"/>
-              <w:ind w:left="2858"/>
+              <w:spacing w:before="0" w:after="0"/>
               <w:jc w:val="left"/>
               <w:rPr>
                 <w:sz w:val="24"/>
@@ -846,28 +1176,28 @@
                 <w:szCs w:val="24"/>
                 <w:rtl w:val="0"/>
               </w:rPr>
-              <w:t xml:space="preserve">NIK</w:t>
+              <w:t>NIK</w:t>
             </w:r>
           </w:p>
         </w:tc>
         <w:tc>
           <w:tcPr>
-            <w:shd w:fill="auto" w:val="clear"/>
+            <w:tcW w:w="7223" w:type="dxa"/>
+            <w:shd w:val="clear" w:color="auto" w:fill="auto"/>
             <w:tcMar>
-              <w:top w:w="0.0" w:type="dxa"/>
-              <w:left w:w="0.0" w:type="dxa"/>
-              <w:bottom w:w="0.0" w:type="dxa"/>
-              <w:right w:w="0.0" w:type="dxa"/>
+              <w:top w:w="0" w:type="dxa"/>
+              <w:left w:w="0" w:type="dxa"/>
+              <w:bottom w:w="0" w:type="dxa"/>
+              <w:right w:w="0" w:type="dxa"/>
             </w:tcMar>
             <w:vAlign w:val="top"/>
           </w:tcPr>
           <w:p>
             <w:pPr>
               <w:tabs>
-                <w:tab w:val="left" w:leader="none" w:pos="2835"/>
+                <w:tab w:val="left" w:pos="2835"/>
               </w:tabs>
-              <w:spacing w:after="0" w:before="0" w:lineRule="auto"/>
-              <w:ind w:left="2858"/>
+              <w:spacing w:before="0" w:after="0"/>
               <w:jc w:val="left"/>
               <w:rPr>
                 <w:sz w:val="24"/>
@@ -880,34 +1210,74 @@
                 <w:szCs w:val="24"/>
                 <w:rtl w:val="0"/>
               </w:rPr>
-              <w:t xml:space="preserve">: ${penduduk_nik}</w:t>
+              <w:t xml:space="preserve">: </w:t>
+            </w:r>
+            <w:r>
+              <w:rPr>
+                <w:rFonts w:hint="default"/>
+                <w:sz w:val="24"/>
+                <w:szCs w:val="24"/>
+                <w:rtl w:val="0"/>
+                <w:lang w:val="id-ID"/>
+              </w:rPr>
+              <w:t xml:space="preserve">{{ </w:t>
+            </w:r>
+            <w:r>
+              <w:rPr>
+                <w:sz w:val="24"/>
+                <w:szCs w:val="24"/>
+                <w:rtl w:val="0"/>
+              </w:rPr>
+              <w:t>$penduduk_nik</w:t>
+            </w:r>
+            <w:r>
+              <w:rPr>
+                <w:rFonts w:hint="default"/>
+                <w:sz w:val="24"/>
+                <w:szCs w:val="24"/>
+                <w:rtl w:val="0"/>
+                <w:lang w:val="id-ID"/>
+              </w:rPr>
+              <w:t xml:space="preserve"> }</w:t>
+            </w:r>
+            <w:r>
+              <w:rPr>
+                <w:sz w:val="24"/>
+                <w:szCs w:val="24"/>
+                <w:rtl w:val="0"/>
+              </w:rPr>
+              <w:t>}</w:t>
             </w:r>
           </w:p>
         </w:tc>
       </w:tr>
       <w:tr>
-        <w:trPr>
-          <w:cantSplit w:val="0"/>
-          <w:tblHeader w:val="0"/>
-        </w:trPr>
+        <w:tblPrEx>
+          <w:tblCellMar>
+            <w:top w:w="100" w:type="dxa"/>
+            <w:left w:w="100" w:type="dxa"/>
+            <w:bottom w:w="100" w:type="dxa"/>
+            <w:right w:w="100" w:type="dxa"/>
+          </w:tblCellMar>
+        </w:tblPrEx>
         <w:tc>
           <w:tcPr>
-            <w:shd w:fill="auto" w:val="clear"/>
+            <w:tcW w:w="2497" w:type="dxa"/>
+            <w:shd w:val="clear" w:color="auto" w:fill="auto"/>
             <w:tcMar>
-              <w:top w:w="0.0" w:type="dxa"/>
-              <w:left w:w="0.0" w:type="dxa"/>
-              <w:bottom w:w="0.0" w:type="dxa"/>
-              <w:right w:w="0.0" w:type="dxa"/>
+              <w:top w:w="0" w:type="dxa"/>
+              <w:left w:w="0" w:type="dxa"/>
+              <w:bottom w:w="0" w:type="dxa"/>
+              <w:right w:w="0" w:type="dxa"/>
             </w:tcMar>
             <w:vAlign w:val="top"/>
           </w:tcPr>
           <w:p>
             <w:pPr>
               <w:tabs>
-                <w:tab w:val="left" w:leader="none" w:pos="2835"/>
+                <w:tab w:val="left" w:pos="2835"/>
               </w:tabs>
-              <w:spacing w:after="0" w:before="0" w:lineRule="auto"/>
-              <w:ind w:left="2858"/>
+              <w:spacing w:before="0" w:after="0"/>
               <w:jc w:val="left"/>
               <w:rPr>
                 <w:sz w:val="24"/>
@@ -920,28 +1290,28 @@
                 <w:szCs w:val="24"/>
                 <w:rtl w:val="0"/>
               </w:rPr>
-              <w:t xml:space="preserve">No. KK</w:t>
+              <w:t>No. KK</w:t>
             </w:r>
           </w:p>
         </w:tc>
         <w:tc>
           <w:tcPr>
-            <w:shd w:fill="auto" w:val="clear"/>
+            <w:tcW w:w="7223" w:type="dxa"/>
+            <w:shd w:val="clear" w:color="auto" w:fill="auto"/>
             <w:tcMar>
-              <w:top w:w="0.0" w:type="dxa"/>
-              <w:left w:w="0.0" w:type="dxa"/>
-              <w:bottom w:w="0.0" w:type="dxa"/>
-              <w:right w:w="0.0" w:type="dxa"/>
+              <w:top w:w="0" w:type="dxa"/>
+              <w:left w:w="0" w:type="dxa"/>
+              <w:bottom w:w="0" w:type="dxa"/>
+              <w:right w:w="0" w:type="dxa"/>
             </w:tcMar>
             <w:vAlign w:val="top"/>
           </w:tcPr>
           <w:p>
             <w:pPr>
               <w:tabs>
-                <w:tab w:val="left" w:leader="none" w:pos="2835"/>
+                <w:tab w:val="left" w:pos="2835"/>
               </w:tabs>
-              <w:spacing w:after="0" w:before="0" w:lineRule="auto"/>
-              <w:ind w:left="2858"/>
+              <w:spacing w:before="0" w:after="0"/>
               <w:jc w:val="left"/>
               <w:rPr>
                 <w:sz w:val="24"/>
@@ -954,7 +1324,43 @@
                 <w:szCs w:val="24"/>
                 <w:rtl w:val="0"/>
               </w:rPr>
-              <w:t xml:space="preserve">: ${penduduk_no_kk}</w:t>
+              <w:t xml:space="preserve">: </w:t>
+            </w:r>
+            <w:r>
+              <w:rPr>
+                <w:rFonts w:hint="default"/>
+                <w:sz w:val="24"/>
+                <w:szCs w:val="24"/>
+                <w:rtl w:val="0"/>
+                <w:lang w:val="id-ID"/>
+              </w:rPr>
+              <w:t xml:space="preserve">{{ </w:t>
+            </w:r>
+            <w:r>
+              <w:rPr>
+                <w:sz w:val="24"/>
+                <w:szCs w:val="24"/>
+                <w:rtl w:val="0"/>
+              </w:rPr>
+              <w:t>$penduduk_no_kk</w:t>
+            </w:r>
+            <w:r>
+              <w:rPr>
+                <w:rFonts w:hint="default"/>
+                <w:sz w:val="24"/>
+                <w:szCs w:val="24"/>
+                <w:rtl w:val="0"/>
+                <w:lang w:val="id-ID"/>
+              </w:rPr>
+              <w:t xml:space="preserve"> }</w:t>
+            </w:r>
+            <w:r>
+              <w:rPr>
+                <w:sz w:val="24"/>
+                <w:szCs w:val="24"/>
+                <w:rtl w:val="0"/>
+              </w:rPr>
+              <w:t>}</w:t>
             </w:r>
           </w:p>
         </w:tc>
@@ -962,7 +1368,17 @@
     </w:tbl>
     <w:p>
       <w:pPr>
-        <w:spacing w:after="0" w:before="0" w:line="240" w:lineRule="auto"/>
+        <w:spacing w:before="0" w:after="0" w:line="240" w:lineRule="auto"/>
+        <w:jc w:val="both"/>
+        <w:rPr>
+          <w:sz w:val="24"/>
+          <w:szCs w:val="24"/>
+        </w:rPr>
+      </w:pPr>
+    </w:p>
+    <w:p>
+      <w:pPr>
+        <w:spacing w:before="0" w:after="0" w:line="240" w:lineRule="auto"/>
         <w:jc w:val="both"/>
         <w:rPr>
           <w:sz w:val="24"/>
@@ -971,31 +1387,26 @@
       </w:pPr>
       <w:r>
         <w:rPr>
+          <w:sz w:val="24"/>
+          <w:szCs w:val="24"/>
           <w:rtl w:val="0"/>
         </w:rPr>
+        <w:t>Dengan ini mengajukan permohonan ${bantuan} bersumber dari Dana Pemerintah Kabupaten Sumbawa Barat.</w:t>
       </w:r>
     </w:p>
     <w:p>
       <w:pPr>
-        <w:spacing w:after="0" w:before="0" w:line="240" w:lineRule="auto"/>
-        <w:jc w:val="both"/>
+        <w:spacing w:before="0" w:after="0" w:line="240" w:lineRule="auto"/>
+        <w:jc w:val="left"/>
         <w:rPr>
           <w:sz w:val="24"/>
           <w:szCs w:val="24"/>
         </w:rPr>
       </w:pPr>
-      <w:r>
-        <w:rPr>
-          <w:sz w:val="24"/>
-          <w:szCs w:val="24"/>
-          <w:rtl w:val="0"/>
-        </w:rPr>
-        <w:t xml:space="preserve">Dengan ini mengajukan permohonan ${bantuan} bersumber dari Dana Pemerintah Kabupaten Sumbawa Barat.</w:t>
-      </w:r>
     </w:p>
     <w:p>
       <w:pPr>
-        <w:spacing w:after="0" w:before="0" w:line="240" w:lineRule="auto"/>
+        <w:spacing w:before="0" w:after="0" w:line="240" w:lineRule="auto"/>
         <w:jc w:val="left"/>
         <w:rPr>
           <w:sz w:val="24"/>
@@ -1004,69 +1415,57 @@
       </w:pPr>
       <w:r>
         <w:rPr>
+          <w:sz w:val="24"/>
+          <w:szCs w:val="24"/>
           <w:rtl w:val="0"/>
         </w:rPr>
-      </w:r>
-    </w:p>
-    <w:p>
-      <w:pPr>
-        <w:spacing w:after="0" w:before="0" w:line="240" w:lineRule="auto"/>
-        <w:jc w:val="left"/>
-        <w:rPr>
-          <w:sz w:val="24"/>
-          <w:szCs w:val="24"/>
-        </w:rPr>
-      </w:pPr>
-      <w:r>
-        <w:rPr>
-          <w:sz w:val="24"/>
-          <w:szCs w:val="24"/>
-          <w:rtl w:val="0"/>
-        </w:rPr>
-        <w:t xml:space="preserve">Berikut identitas sasaran (ahli waris) bantuan:</w:t>
+        <w:t>Berikut identitas sasaran (ahli waris) bantuan:</w:t>
       </w:r>
     </w:p>
     <w:tbl>
       <w:tblPr>
-        <w:tblStyle w:val="Table3"/>
-        <w:tblW w:w="9720.0" w:type="dxa"/>
-        <w:jc w:val="left"/>
+        <w:tblStyle w:val="15"/>
+        <w:tblW w:w="9720" w:type="dxa"/>
+        <w:tblInd w:w="0" w:type="dxa"/>
         <w:tblLayout w:type="fixed"/>
-        <w:tblLook w:val="0600"/>
+        <w:tblCellMar>
+          <w:top w:w="100" w:type="dxa"/>
+          <w:left w:w="100" w:type="dxa"/>
+          <w:bottom w:w="100" w:type="dxa"/>
+          <w:right w:w="100" w:type="dxa"/>
+        </w:tblCellMar>
       </w:tblPr>
       <w:tblGrid>
-        <w:gridCol w:w="2955"/>
-        <w:gridCol w:w="6765"/>
-        <w:tblGridChange w:id="0">
-          <w:tblGrid>
-            <w:gridCol w:w="2955"/>
-            <w:gridCol w:w="6765"/>
-          </w:tblGrid>
-        </w:tblGridChange>
+        <w:gridCol w:w="2507"/>
+        <w:gridCol w:w="7213"/>
       </w:tblGrid>
       <w:tr>
-        <w:trPr>
-          <w:cantSplit w:val="0"/>
-          <w:tblHeader w:val="0"/>
-        </w:trPr>
+        <w:tblPrEx>
+          <w:tblCellMar>
+            <w:top w:w="100" w:type="dxa"/>
+            <w:left w:w="100" w:type="dxa"/>
+            <w:bottom w:w="100" w:type="dxa"/>
+            <w:right w:w="100" w:type="dxa"/>
+          </w:tblCellMar>
+        </w:tblPrEx>
         <w:tc>
           <w:tcPr>
-            <w:shd w:fill="auto" w:val="clear"/>
+            <w:tcW w:w="2507" w:type="dxa"/>
+            <w:shd w:val="clear" w:color="auto" w:fill="auto"/>
             <w:tcMar>
-              <w:top w:w="0.0" w:type="dxa"/>
-              <w:left w:w="0.0" w:type="dxa"/>
-              <w:bottom w:w="0.0" w:type="dxa"/>
-              <w:right w:w="0.0" w:type="dxa"/>
+              <w:top w:w="0" w:type="dxa"/>
+              <w:left w:w="0" w:type="dxa"/>
+              <w:bottom w:w="0" w:type="dxa"/>
+              <w:right w:w="0" w:type="dxa"/>
             </w:tcMar>
             <w:vAlign w:val="top"/>
           </w:tcPr>
           <w:p>
             <w:pPr>
               <w:tabs>
-                <w:tab w:val="left" w:leader="none" w:pos="2835"/>
+                <w:tab w:val="left" w:pos="2835"/>
               </w:tabs>
-              <w:spacing w:after="0" w:before="0" w:lineRule="auto"/>
-              <w:ind w:left="2858"/>
+              <w:spacing w:before="0" w:after="0"/>
               <w:jc w:val="left"/>
               <w:rPr>
                 <w:sz w:val="24"/>
@@ -1079,28 +1478,28 @@
                 <w:szCs w:val="24"/>
                 <w:rtl w:val="0"/>
               </w:rPr>
-              <w:t xml:space="preserve">Nama</w:t>
+              <w:t>Nama</w:t>
             </w:r>
           </w:p>
         </w:tc>
         <w:tc>
           <w:tcPr>
-            <w:shd w:fill="auto" w:val="clear"/>
+            <w:tcW w:w="7213" w:type="dxa"/>
+            <w:shd w:val="clear" w:color="auto" w:fill="auto"/>
             <w:tcMar>
-              <w:top w:w="0.0" w:type="dxa"/>
-              <w:left w:w="0.0" w:type="dxa"/>
-              <w:bottom w:w="0.0" w:type="dxa"/>
-              <w:right w:w="0.0" w:type="dxa"/>
+              <w:top w:w="0" w:type="dxa"/>
+              <w:left w:w="0" w:type="dxa"/>
+              <w:bottom w:w="0" w:type="dxa"/>
+              <w:right w:w="0" w:type="dxa"/>
             </w:tcMar>
             <w:vAlign w:val="top"/>
           </w:tcPr>
           <w:p>
             <w:pPr>
               <w:tabs>
-                <w:tab w:val="left" w:leader="none" w:pos="2835"/>
+                <w:tab w:val="left" w:pos="2835"/>
               </w:tabs>
-              <w:spacing w:after="0" w:before="0" w:lineRule="auto"/>
-              <w:ind w:left="2858"/>
+              <w:spacing w:before="0" w:after="0"/>
               <w:jc w:val="left"/>
               <w:rPr>
                 <w:sz w:val="24"/>
@@ -1113,34 +1512,74 @@
                 <w:szCs w:val="24"/>
                 <w:rtl w:val="0"/>
               </w:rPr>
-              <w:t xml:space="preserve">: ${nama}</w:t>
+              <w:t xml:space="preserve">: </w:t>
+            </w:r>
+            <w:r>
+              <w:rPr>
+                <w:rFonts w:hint="default"/>
+                <w:sz w:val="24"/>
+                <w:szCs w:val="24"/>
+                <w:rtl w:val="0"/>
+                <w:lang w:val="id-ID"/>
+              </w:rPr>
+              <w:t xml:space="preserve">{{ </w:t>
+            </w:r>
+            <w:r>
+              <w:rPr>
+                <w:sz w:val="24"/>
+                <w:szCs w:val="24"/>
+                <w:rtl w:val="0"/>
+              </w:rPr>
+              <w:t>$nama</w:t>
+            </w:r>
+            <w:r>
+              <w:rPr>
+                <w:rFonts w:hint="default"/>
+                <w:sz w:val="24"/>
+                <w:szCs w:val="24"/>
+                <w:rtl w:val="0"/>
+                <w:lang w:val="id-ID"/>
+              </w:rPr>
+              <w:t xml:space="preserve"> }</w:t>
+            </w:r>
+            <w:r>
+              <w:rPr>
+                <w:sz w:val="24"/>
+                <w:szCs w:val="24"/>
+                <w:rtl w:val="0"/>
+              </w:rPr>
+              <w:t>}</w:t>
             </w:r>
           </w:p>
         </w:tc>
       </w:tr>
       <w:tr>
-        <w:trPr>
-          <w:cantSplit w:val="0"/>
-          <w:tblHeader w:val="0"/>
-        </w:trPr>
+        <w:tblPrEx>
+          <w:tblCellMar>
+            <w:top w:w="100" w:type="dxa"/>
+            <w:left w:w="100" w:type="dxa"/>
+            <w:bottom w:w="100" w:type="dxa"/>
+            <w:right w:w="100" w:type="dxa"/>
+          </w:tblCellMar>
+        </w:tblPrEx>
         <w:tc>
           <w:tcPr>
-            <w:shd w:fill="auto" w:val="clear"/>
+            <w:tcW w:w="2507" w:type="dxa"/>
+            <w:shd w:val="clear" w:color="auto" w:fill="auto"/>
             <w:tcMar>
-              <w:top w:w="0.0" w:type="dxa"/>
-              <w:left w:w="0.0" w:type="dxa"/>
-              <w:bottom w:w="0.0" w:type="dxa"/>
-              <w:right w:w="0.0" w:type="dxa"/>
+              <w:top w:w="0" w:type="dxa"/>
+              <w:left w:w="0" w:type="dxa"/>
+              <w:bottom w:w="0" w:type="dxa"/>
+              <w:right w:w="0" w:type="dxa"/>
             </w:tcMar>
             <w:vAlign w:val="top"/>
           </w:tcPr>
           <w:p>
             <w:pPr>
               <w:tabs>
-                <w:tab w:val="left" w:leader="none" w:pos="2835"/>
+                <w:tab w:val="left" w:pos="2835"/>
               </w:tabs>
-              <w:spacing w:after="0" w:before="0" w:lineRule="auto"/>
-              <w:ind w:left="2858"/>
+              <w:spacing w:before="0" w:after="0"/>
               <w:jc w:val="left"/>
               <w:rPr>
                 <w:sz w:val="24"/>
@@ -1153,24 +1592,25 @@
                 <w:szCs w:val="24"/>
                 <w:rtl w:val="0"/>
               </w:rPr>
-              <w:t xml:space="preserve">Tempat/Tgl. Lahir</w:t>
+              <w:t>Tempat/Tgl. Lahir</w:t>
             </w:r>
           </w:p>
         </w:tc>
         <w:tc>
           <w:tcPr>
-            <w:shd w:fill="auto" w:val="clear"/>
+            <w:tcW w:w="7213" w:type="dxa"/>
+            <w:shd w:val="clear" w:color="auto" w:fill="auto"/>
             <w:tcMar>
-              <w:top w:w="0.0" w:type="dxa"/>
-              <w:left w:w="0.0" w:type="dxa"/>
-              <w:bottom w:w="0.0" w:type="dxa"/>
-              <w:right w:w="0.0" w:type="dxa"/>
+              <w:top w:w="0" w:type="dxa"/>
+              <w:left w:w="0" w:type="dxa"/>
+              <w:bottom w:w="0" w:type="dxa"/>
+              <w:right w:w="0" w:type="dxa"/>
             </w:tcMar>
             <w:vAlign w:val="top"/>
           </w:tcPr>
           <w:p>
             <w:pPr>
-              <w:spacing w:after="0" w:before="0" w:lineRule="auto"/>
+              <w:spacing w:before="0" w:after="0"/>
               <w:jc w:val="left"/>
               <w:rPr>
                 <w:sz w:val="24"/>
@@ -1183,34 +1623,110 @@
                 <w:szCs w:val="24"/>
                 <w:rtl w:val="0"/>
               </w:rPr>
-              <w:t xml:space="preserve">:${tempat_lahir}, ${tanggal_lahir}</w:t>
+              <w:t>:</w:t>
+            </w:r>
+            <w:r>
+              <w:rPr>
+                <w:rFonts w:hint="default"/>
+                <w:sz w:val="24"/>
+                <w:szCs w:val="24"/>
+                <w:rtl w:val="0"/>
+                <w:lang w:val="id-ID"/>
+              </w:rPr>
+              <w:t xml:space="preserve"> {{ </w:t>
+            </w:r>
+            <w:r>
+              <w:rPr>
+                <w:sz w:val="24"/>
+                <w:szCs w:val="24"/>
+                <w:rtl w:val="0"/>
+              </w:rPr>
+              <w:t>$tempat_lahir</w:t>
+            </w:r>
+            <w:r>
+              <w:rPr>
+                <w:rFonts w:hint="default"/>
+                <w:sz w:val="24"/>
+                <w:szCs w:val="24"/>
+                <w:rtl w:val="0"/>
+                <w:lang w:val="id-ID"/>
+              </w:rPr>
+              <w:t xml:space="preserve"> }}</w:t>
+            </w:r>
+            <w:r>
+              <w:rPr>
+                <w:sz w:val="24"/>
+                <w:szCs w:val="24"/>
+                <w:rtl w:val="0"/>
+              </w:rPr>
+              <w:t xml:space="preserve">, </w:t>
+            </w:r>
+            <w:r>
+              <w:rPr>
+                <w:rFonts w:hint="default"/>
+                <w:sz w:val="24"/>
+                <w:szCs w:val="24"/>
+                <w:rtl w:val="0"/>
+                <w:lang w:val="id-ID"/>
+              </w:rPr>
+              <w:t xml:space="preserve">{{ </w:t>
+            </w:r>
+            <w:r>
+              <w:rPr>
+                <w:sz w:val="24"/>
+                <w:szCs w:val="24"/>
+                <w:rtl w:val="0"/>
+              </w:rPr>
+              <w:t>$tanggal_lahir</w:t>
+            </w:r>
+            <w:r>
+              <w:rPr>
+                <w:rFonts w:hint="default"/>
+                <w:sz w:val="24"/>
+                <w:szCs w:val="24"/>
+                <w:rtl w:val="0"/>
+                <w:lang w:val="id-ID"/>
+              </w:rPr>
+              <w:t xml:space="preserve"> }</w:t>
+            </w:r>
+            <w:r>
+              <w:rPr>
+                <w:sz w:val="24"/>
+                <w:szCs w:val="24"/>
+                <w:rtl w:val="0"/>
+              </w:rPr>
+              <w:t>}</w:t>
             </w:r>
           </w:p>
         </w:tc>
       </w:tr>
       <w:tr>
-        <w:trPr>
-          <w:cantSplit w:val="0"/>
-          <w:tblHeader w:val="0"/>
-        </w:trPr>
+        <w:tblPrEx>
+          <w:tblCellMar>
+            <w:top w:w="100" w:type="dxa"/>
+            <w:left w:w="100" w:type="dxa"/>
+            <w:bottom w:w="100" w:type="dxa"/>
+            <w:right w:w="100" w:type="dxa"/>
+          </w:tblCellMar>
+        </w:tblPrEx>
         <w:tc>
           <w:tcPr>
-            <w:shd w:fill="auto" w:val="clear"/>
+            <w:tcW w:w="2507" w:type="dxa"/>
+            <w:shd w:val="clear" w:color="auto" w:fill="auto"/>
             <w:tcMar>
-              <w:top w:w="0.0" w:type="dxa"/>
-              <w:left w:w="0.0" w:type="dxa"/>
-              <w:bottom w:w="0.0" w:type="dxa"/>
-              <w:right w:w="0.0" w:type="dxa"/>
+              <w:top w:w="0" w:type="dxa"/>
+              <w:left w:w="0" w:type="dxa"/>
+              <w:bottom w:w="0" w:type="dxa"/>
+              <w:right w:w="0" w:type="dxa"/>
             </w:tcMar>
             <w:vAlign w:val="top"/>
           </w:tcPr>
           <w:p>
             <w:pPr>
               <w:tabs>
-                <w:tab w:val="left" w:leader="none" w:pos="2835"/>
+                <w:tab w:val="left" w:pos="2835"/>
               </w:tabs>
-              <w:spacing w:after="0" w:before="0" w:lineRule="auto"/>
-              <w:ind w:left="2858"/>
+              <w:spacing w:before="0" w:after="0"/>
               <w:jc w:val="left"/>
               <w:rPr>
                 <w:sz w:val="24"/>
@@ -1223,28 +1739,28 @@
                 <w:szCs w:val="24"/>
                 <w:rtl w:val="0"/>
               </w:rPr>
-              <w:t xml:space="preserve">Jenis Kelamin</w:t>
+              <w:t>Jenis Kelamin</w:t>
             </w:r>
           </w:p>
         </w:tc>
         <w:tc>
           <w:tcPr>
-            <w:shd w:fill="auto" w:val="clear"/>
+            <w:tcW w:w="7213" w:type="dxa"/>
+            <w:shd w:val="clear" w:color="auto" w:fill="auto"/>
             <w:tcMar>
-              <w:top w:w="0.0" w:type="dxa"/>
-              <w:left w:w="0.0" w:type="dxa"/>
-              <w:bottom w:w="0.0" w:type="dxa"/>
-              <w:right w:w="0.0" w:type="dxa"/>
+              <w:top w:w="0" w:type="dxa"/>
+              <w:left w:w="0" w:type="dxa"/>
+              <w:bottom w:w="0" w:type="dxa"/>
+              <w:right w:w="0" w:type="dxa"/>
             </w:tcMar>
             <w:vAlign w:val="top"/>
           </w:tcPr>
           <w:p>
             <w:pPr>
               <w:tabs>
-                <w:tab w:val="left" w:leader="none" w:pos="2835"/>
+                <w:tab w:val="left" w:pos="2835"/>
               </w:tabs>
-              <w:spacing w:after="0" w:before="0" w:lineRule="auto"/>
-              <w:ind w:left="2858"/>
+              <w:spacing w:before="0" w:after="0"/>
               <w:jc w:val="left"/>
               <w:rPr>
                 <w:sz w:val="24"/>
@@ -1257,34 +1773,74 @@
                 <w:szCs w:val="24"/>
                 <w:rtl w:val="0"/>
               </w:rPr>
-              <w:t xml:space="preserve">: ${jenis_kelamin}</w:t>
+              <w:t xml:space="preserve">: </w:t>
+            </w:r>
+            <w:r>
+              <w:rPr>
+                <w:rFonts w:hint="default"/>
+                <w:sz w:val="24"/>
+                <w:szCs w:val="24"/>
+                <w:rtl w:val="0"/>
+                <w:lang w:val="id-ID"/>
+              </w:rPr>
+              <w:t xml:space="preserve">{{ </w:t>
+            </w:r>
+            <w:r>
+              <w:rPr>
+                <w:sz w:val="24"/>
+                <w:szCs w:val="24"/>
+                <w:rtl w:val="0"/>
+              </w:rPr>
+              <w:t>$jenis_kelamin</w:t>
+            </w:r>
+            <w:r>
+              <w:rPr>
+                <w:rFonts w:hint="default"/>
+                <w:sz w:val="24"/>
+                <w:szCs w:val="24"/>
+                <w:rtl w:val="0"/>
+                <w:lang w:val="id-ID"/>
+              </w:rPr>
+              <w:t xml:space="preserve"> }</w:t>
+            </w:r>
+            <w:r>
+              <w:rPr>
+                <w:sz w:val="24"/>
+                <w:szCs w:val="24"/>
+                <w:rtl w:val="0"/>
+              </w:rPr>
+              <w:t>}</w:t>
             </w:r>
           </w:p>
         </w:tc>
       </w:tr>
       <w:tr>
-        <w:trPr>
-          <w:cantSplit w:val="0"/>
-          <w:tblHeader w:val="0"/>
-        </w:trPr>
+        <w:tblPrEx>
+          <w:tblCellMar>
+            <w:top w:w="100" w:type="dxa"/>
+            <w:left w:w="100" w:type="dxa"/>
+            <w:bottom w:w="100" w:type="dxa"/>
+            <w:right w:w="100" w:type="dxa"/>
+          </w:tblCellMar>
+        </w:tblPrEx>
         <w:tc>
           <w:tcPr>
-            <w:shd w:fill="auto" w:val="clear"/>
+            <w:tcW w:w="2507" w:type="dxa"/>
+            <w:shd w:val="clear" w:color="auto" w:fill="auto"/>
             <w:tcMar>
-              <w:top w:w="0.0" w:type="dxa"/>
-              <w:left w:w="0.0" w:type="dxa"/>
-              <w:bottom w:w="0.0" w:type="dxa"/>
-              <w:right w:w="0.0" w:type="dxa"/>
+              <w:top w:w="0" w:type="dxa"/>
+              <w:left w:w="0" w:type="dxa"/>
+              <w:bottom w:w="0" w:type="dxa"/>
+              <w:right w:w="0" w:type="dxa"/>
             </w:tcMar>
             <w:vAlign w:val="top"/>
           </w:tcPr>
           <w:p>
             <w:pPr>
               <w:tabs>
-                <w:tab w:val="left" w:leader="none" w:pos="2835"/>
+                <w:tab w:val="left" w:pos="2835"/>
               </w:tabs>
-              <w:spacing w:after="0" w:before="0" w:lineRule="auto"/>
-              <w:ind w:left="2858"/>
+              <w:spacing w:before="0" w:after="0"/>
               <w:jc w:val="left"/>
               <w:rPr>
                 <w:sz w:val="24"/>
@@ -1297,28 +1853,28 @@
                 <w:szCs w:val="24"/>
                 <w:rtl w:val="0"/>
               </w:rPr>
-              <w:t xml:space="preserve">Alamat</w:t>
+              <w:t>Alamat</w:t>
             </w:r>
           </w:p>
         </w:tc>
         <w:tc>
           <w:tcPr>
-            <w:shd w:fill="auto" w:val="clear"/>
+            <w:tcW w:w="7213" w:type="dxa"/>
+            <w:shd w:val="clear" w:color="auto" w:fill="auto"/>
             <w:tcMar>
-              <w:top w:w="0.0" w:type="dxa"/>
-              <w:left w:w="0.0" w:type="dxa"/>
-              <w:bottom w:w="0.0" w:type="dxa"/>
-              <w:right w:w="0.0" w:type="dxa"/>
+              <w:top w:w="0" w:type="dxa"/>
+              <w:left w:w="0" w:type="dxa"/>
+              <w:bottom w:w="0" w:type="dxa"/>
+              <w:right w:w="0" w:type="dxa"/>
             </w:tcMar>
             <w:vAlign w:val="top"/>
           </w:tcPr>
           <w:p>
             <w:pPr>
               <w:tabs>
-                <w:tab w:val="left" w:leader="none" w:pos="2835"/>
+                <w:tab w:val="left" w:pos="2835"/>
               </w:tabs>
-              <w:spacing w:after="0" w:before="0" w:lineRule="auto"/>
-              <w:ind w:left="2858"/>
+              <w:spacing w:before="0" w:after="0"/>
               <w:jc w:val="left"/>
               <w:rPr>
                 <w:sz w:val="24"/>
@@ -1331,34 +1887,74 @@
                 <w:szCs w:val="24"/>
                 <w:rtl w:val="0"/>
               </w:rPr>
-              <w:t xml:space="preserve">: ${alamat}</w:t>
+              <w:t xml:space="preserve">: </w:t>
+            </w:r>
+            <w:r>
+              <w:rPr>
+                <w:rFonts w:hint="default"/>
+                <w:sz w:val="24"/>
+                <w:szCs w:val="24"/>
+                <w:rtl w:val="0"/>
+                <w:lang w:val="id-ID"/>
+              </w:rPr>
+              <w:t xml:space="preserve">{{ </w:t>
+            </w:r>
+            <w:r>
+              <w:rPr>
+                <w:sz w:val="24"/>
+                <w:szCs w:val="24"/>
+                <w:rtl w:val="0"/>
+              </w:rPr>
+              <w:t>$alamat</w:t>
+            </w:r>
+            <w:r>
+              <w:rPr>
+                <w:rFonts w:hint="default"/>
+                <w:sz w:val="24"/>
+                <w:szCs w:val="24"/>
+                <w:rtl w:val="0"/>
+                <w:lang w:val="id-ID"/>
+              </w:rPr>
+              <w:t xml:space="preserve"> }</w:t>
+            </w:r>
+            <w:r>
+              <w:rPr>
+                <w:sz w:val="24"/>
+                <w:szCs w:val="24"/>
+                <w:rtl w:val="0"/>
+              </w:rPr>
+              <w:t>}</w:t>
             </w:r>
           </w:p>
         </w:tc>
       </w:tr>
       <w:tr>
-        <w:trPr>
-          <w:cantSplit w:val="0"/>
-          <w:tblHeader w:val="0"/>
-        </w:trPr>
+        <w:tblPrEx>
+          <w:tblCellMar>
+            <w:top w:w="100" w:type="dxa"/>
+            <w:left w:w="100" w:type="dxa"/>
+            <w:bottom w:w="100" w:type="dxa"/>
+            <w:right w:w="100" w:type="dxa"/>
+          </w:tblCellMar>
+        </w:tblPrEx>
         <w:tc>
           <w:tcPr>
-            <w:shd w:fill="auto" w:val="clear"/>
+            <w:tcW w:w="2507" w:type="dxa"/>
+            <w:shd w:val="clear" w:color="auto" w:fill="auto"/>
             <w:tcMar>
-              <w:top w:w="0.0" w:type="dxa"/>
-              <w:left w:w="0.0" w:type="dxa"/>
-              <w:bottom w:w="0.0" w:type="dxa"/>
-              <w:right w:w="0.0" w:type="dxa"/>
+              <w:top w:w="0" w:type="dxa"/>
+              <w:left w:w="0" w:type="dxa"/>
+              <w:bottom w:w="0" w:type="dxa"/>
+              <w:right w:w="0" w:type="dxa"/>
             </w:tcMar>
             <w:vAlign w:val="top"/>
           </w:tcPr>
           <w:p>
             <w:pPr>
               <w:tabs>
-                <w:tab w:val="left" w:leader="none" w:pos="2835"/>
+                <w:tab w:val="left" w:pos="2835"/>
               </w:tabs>
-              <w:spacing w:after="0" w:before="0" w:lineRule="auto"/>
-              <w:ind w:left="2858"/>
+              <w:spacing w:before="0" w:after="0"/>
               <w:jc w:val="left"/>
               <w:rPr>
                 <w:sz w:val="24"/>
@@ -1371,28 +1967,28 @@
                 <w:szCs w:val="24"/>
                 <w:rtl w:val="0"/>
               </w:rPr>
-              <w:t xml:space="preserve">NIK</w:t>
+              <w:t>NIK</w:t>
             </w:r>
           </w:p>
         </w:tc>
         <w:tc>
           <w:tcPr>
-            <w:shd w:fill="auto" w:val="clear"/>
+            <w:tcW w:w="7213" w:type="dxa"/>
+            <w:shd w:val="clear" w:color="auto" w:fill="auto"/>
             <w:tcMar>
-              <w:top w:w="0.0" w:type="dxa"/>
-              <w:left w:w="0.0" w:type="dxa"/>
-              <w:bottom w:w="0.0" w:type="dxa"/>
-              <w:right w:w="0.0" w:type="dxa"/>
+              <w:top w:w="0" w:type="dxa"/>
+              <w:left w:w="0" w:type="dxa"/>
+              <w:bottom w:w="0" w:type="dxa"/>
+              <w:right w:w="0" w:type="dxa"/>
             </w:tcMar>
             <w:vAlign w:val="top"/>
           </w:tcPr>
           <w:p>
             <w:pPr>
               <w:tabs>
-                <w:tab w:val="left" w:leader="none" w:pos="2835"/>
+                <w:tab w:val="left" w:pos="2835"/>
               </w:tabs>
-              <w:spacing w:after="0" w:before="0" w:lineRule="auto"/>
-              <w:ind w:left="2858"/>
+              <w:spacing w:before="0" w:after="0"/>
               <w:jc w:val="left"/>
               <w:rPr>
                 <w:sz w:val="24"/>
@@ -1405,34 +2001,74 @@
                 <w:szCs w:val="24"/>
                 <w:rtl w:val="0"/>
               </w:rPr>
-              <w:t xml:space="preserve">: ${nik}</w:t>
+              <w:t xml:space="preserve">: </w:t>
+            </w:r>
+            <w:r>
+              <w:rPr>
+                <w:rFonts w:hint="default"/>
+                <w:sz w:val="24"/>
+                <w:szCs w:val="24"/>
+                <w:rtl w:val="0"/>
+                <w:lang w:val="id-ID"/>
+              </w:rPr>
+              <w:t xml:space="preserve">{{ </w:t>
+            </w:r>
+            <w:r>
+              <w:rPr>
+                <w:sz w:val="24"/>
+                <w:szCs w:val="24"/>
+                <w:rtl w:val="0"/>
+              </w:rPr>
+              <w:t>$nik</w:t>
+            </w:r>
+            <w:r>
+              <w:rPr>
+                <w:rFonts w:hint="default"/>
+                <w:sz w:val="24"/>
+                <w:szCs w:val="24"/>
+                <w:rtl w:val="0"/>
+                <w:lang w:val="id-ID"/>
+              </w:rPr>
+              <w:t xml:space="preserve"> }</w:t>
+            </w:r>
+            <w:r>
+              <w:rPr>
+                <w:sz w:val="24"/>
+                <w:szCs w:val="24"/>
+                <w:rtl w:val="0"/>
+              </w:rPr>
+              <w:t>}</w:t>
             </w:r>
           </w:p>
         </w:tc>
       </w:tr>
       <w:tr>
-        <w:trPr>
-          <w:cantSplit w:val="0"/>
-          <w:tblHeader w:val="0"/>
-        </w:trPr>
+        <w:tblPrEx>
+          <w:tblCellMar>
+            <w:top w:w="100" w:type="dxa"/>
+            <w:left w:w="100" w:type="dxa"/>
+            <w:bottom w:w="100" w:type="dxa"/>
+            <w:right w:w="100" w:type="dxa"/>
+          </w:tblCellMar>
+        </w:tblPrEx>
         <w:tc>
           <w:tcPr>
-            <w:shd w:fill="auto" w:val="clear"/>
+            <w:tcW w:w="2507" w:type="dxa"/>
+            <w:shd w:val="clear" w:color="auto" w:fill="auto"/>
             <w:tcMar>
-              <w:top w:w="0.0" w:type="dxa"/>
-              <w:left w:w="0.0" w:type="dxa"/>
-              <w:bottom w:w="0.0" w:type="dxa"/>
-              <w:right w:w="0.0" w:type="dxa"/>
+              <w:top w:w="0" w:type="dxa"/>
+              <w:left w:w="0" w:type="dxa"/>
+              <w:bottom w:w="0" w:type="dxa"/>
+              <w:right w:w="0" w:type="dxa"/>
             </w:tcMar>
             <w:vAlign w:val="top"/>
           </w:tcPr>
           <w:p>
             <w:pPr>
               <w:tabs>
-                <w:tab w:val="left" w:leader="none" w:pos="2835"/>
+                <w:tab w:val="left" w:pos="2835"/>
               </w:tabs>
-              <w:spacing w:after="0" w:before="0" w:lineRule="auto"/>
-              <w:ind w:left="2858"/>
+              <w:spacing w:before="0" w:after="0"/>
               <w:jc w:val="left"/>
               <w:rPr>
                 <w:sz w:val="24"/>
@@ -1445,28 +2081,28 @@
                 <w:szCs w:val="24"/>
                 <w:rtl w:val="0"/>
               </w:rPr>
-              <w:t xml:space="preserve">No. KK</w:t>
+              <w:t>No. KK</w:t>
             </w:r>
           </w:p>
         </w:tc>
         <w:tc>
           <w:tcPr>
-            <w:shd w:fill="auto" w:val="clear"/>
+            <w:tcW w:w="7213" w:type="dxa"/>
+            <w:shd w:val="clear" w:color="auto" w:fill="auto"/>
             <w:tcMar>
-              <w:top w:w="0.0" w:type="dxa"/>
-              <w:left w:w="0.0" w:type="dxa"/>
-              <w:bottom w:w="0.0" w:type="dxa"/>
-              <w:right w:w="0.0" w:type="dxa"/>
+              <w:top w:w="0" w:type="dxa"/>
+              <w:left w:w="0" w:type="dxa"/>
+              <w:bottom w:w="0" w:type="dxa"/>
+              <w:right w:w="0" w:type="dxa"/>
             </w:tcMar>
             <w:vAlign w:val="top"/>
           </w:tcPr>
           <w:p>
             <w:pPr>
               <w:tabs>
-                <w:tab w:val="left" w:leader="none" w:pos="2835"/>
+                <w:tab w:val="left" w:pos="2835"/>
               </w:tabs>
-              <w:spacing w:after="0" w:before="0" w:lineRule="auto"/>
-              <w:ind w:left="2858"/>
+              <w:spacing w:before="0" w:after="0"/>
               <w:jc w:val="left"/>
               <w:rPr>
                 <w:sz w:val="24"/>
@@ -1479,7 +2115,43 @@
                 <w:szCs w:val="24"/>
                 <w:rtl w:val="0"/>
               </w:rPr>
-              <w:t xml:space="preserve">: ${no_kk}</w:t>
+              <w:t xml:space="preserve">: </w:t>
+            </w:r>
+            <w:r>
+              <w:rPr>
+                <w:rFonts w:hint="default"/>
+                <w:sz w:val="24"/>
+                <w:szCs w:val="24"/>
+                <w:rtl w:val="0"/>
+                <w:lang w:val="id-ID"/>
+              </w:rPr>
+              <w:t xml:space="preserve">{{ </w:t>
+            </w:r>
+            <w:r>
+              <w:rPr>
+                <w:sz w:val="24"/>
+                <w:szCs w:val="24"/>
+                <w:rtl w:val="0"/>
+              </w:rPr>
+              <w:t>$no_kk</w:t>
+            </w:r>
+            <w:r>
+              <w:rPr>
+                <w:rFonts w:hint="default"/>
+                <w:sz w:val="24"/>
+                <w:szCs w:val="24"/>
+                <w:rtl w:val="0"/>
+                <w:lang w:val="id-ID"/>
+              </w:rPr>
+              <w:t xml:space="preserve"> }</w:t>
+            </w:r>
+            <w:r>
+              <w:rPr>
+                <w:sz w:val="24"/>
+                <w:szCs w:val="24"/>
+                <w:rtl w:val="0"/>
+              </w:rPr>
+              <w:t>}</w:t>
             </w:r>
           </w:p>
         </w:tc>
@@ -1487,22 +2159,17 @@
     </w:tbl>
     <w:p>
       <w:pPr>
-        <w:spacing w:after="0" w:before="0" w:line="240" w:lineRule="auto"/>
+        <w:spacing w:before="0" w:after="0" w:line="240" w:lineRule="auto"/>
         <w:jc w:val="left"/>
         <w:rPr>
           <w:sz w:val="24"/>
           <w:szCs w:val="24"/>
         </w:rPr>
       </w:pPr>
-      <w:r>
-        <w:rPr>
-          <w:rtl w:val="0"/>
-        </w:rPr>
-      </w:r>
     </w:p>
     <w:p>
       <w:pPr>
-        <w:spacing w:after="0" w:before="0" w:line="240" w:lineRule="auto"/>
+        <w:spacing w:before="0" w:after="0" w:line="240" w:lineRule="auto"/>
         <w:jc w:val="both"/>
         <w:rPr>
           <w:sz w:val="24"/>
@@ -1515,7 +2182,7 @@
           <w:szCs w:val="24"/>
           <w:rtl w:val="0"/>
         </w:rPr>
-        <w:t xml:space="preserve">Demikian permohonan ini dibuat dengan harapan Bapak/Ibu dapat mempertimbangkannya.</w:t>
+        <w:t>Demikian permohonan ini dibuat dengan harapan Bapak/Ibu dapat mempertimbangkannya.</w:t>
       </w:r>
     </w:p>
     <w:p>
@@ -1527,15 +2194,10 @@
           <w:szCs w:val="24"/>
         </w:rPr>
       </w:pPr>
-      <w:r>
-        <w:rPr>
-          <w:rtl w:val="0"/>
-        </w:rPr>
-      </w:r>
     </w:p>
     <w:p>
       <w:pPr>
-        <w:spacing w:after="0" w:before="0" w:line="240" w:lineRule="auto"/>
+        <w:spacing w:before="0" w:after="0" w:line="240" w:lineRule="auto"/>
         <w:jc w:val="left"/>
         <w:rPr>
           <w:sz w:val="24"/>
@@ -1548,7 +2210,7 @@
           <w:szCs w:val="24"/>
           <w:rtl w:val="0"/>
         </w:rPr>
-        <w:t xml:space="preserve">Pemohon,</w:t>
+        <w:t>Pemohon,</w:t>
       </w:r>
     </w:p>
     <w:p>
@@ -1560,11 +2222,6 @@
           <w:szCs w:val="24"/>
         </w:rPr>
       </w:pPr>
-      <w:r>
-        <w:rPr>
-          <w:rtl w:val="0"/>
-        </w:rPr>
-      </w:r>
     </w:p>
     <w:p>
       <w:pPr>
@@ -1575,11 +2232,6 @@
           <w:szCs w:val="24"/>
         </w:rPr>
       </w:pPr>
-      <w:r>
-        <w:rPr>
-          <w:rtl w:val="0"/>
-        </w:rPr>
-      </w:r>
     </w:p>
     <w:p>
       <w:pPr>
@@ -1592,326 +2244,590 @@
       </w:pPr>
       <w:r>
         <w:rPr>
+          <w:rFonts w:hint="default"/>
           <w:sz w:val="24"/>
           <w:szCs w:val="24"/>
           <w:rtl w:val="0"/>
-        </w:rPr>
-        <w:t xml:space="preserve">${tanda_tangan}</w:t>
+          <w:lang w:val="id-ID"/>
+        </w:rPr>
+        <w:t xml:space="preserve">{{ </w:t>
+      </w:r>
+      <w:bookmarkStart w:id="0" w:name="_GoBack"/>
+      <w:bookmarkEnd w:id="0"/>
+      <w:r>
+        <w:rPr>
+          <w:sz w:val="24"/>
+          <w:szCs w:val="24"/>
+          <w:rtl w:val="0"/>
+        </w:rPr>
+        <w:t>$tanda_tangan</w:t>
+      </w:r>
+      <w:r>
+        <w:rPr>
+          <w:rFonts w:hint="default"/>
+          <w:sz w:val="24"/>
+          <w:szCs w:val="24"/>
+          <w:rtl w:val="0"/>
+          <w:lang w:val="id-ID"/>
+        </w:rPr>
+        <w:t xml:space="preserve"> }</w:t>
+      </w:r>
+      <w:r>
+        <w:rPr>
+          <w:sz w:val="24"/>
+          <w:szCs w:val="24"/>
+          <w:rtl w:val="0"/>
+        </w:rPr>
+        <w:t>}</w:t>
       </w:r>
     </w:p>
     <w:sectPr>
-      <w:pgSz w:h="16838" w:w="11906" w:orient="portrait"/>
-      <w:pgMar w:bottom="1440" w:top="1440" w:left="1080" w:right="1080" w:header="720" w:footer="720"/>
+      <w:pgSz w:w="11906" w:h="16838"/>
+      <w:pgMar w:top="1440" w:right="1080" w:bottom="1440" w:left="1080" w:header="720" w:footer="720" w:gutter="0"/>
       <w:pgNumType w:start="1"/>
+      <w:cols w:space="720" w:num="1"/>
     </w:sectPr>
   </w:body>
 </w:document>
 </file>
 
-<file path=word/numbering.xml><?xml version="1.0" encoding="utf-8"?>
-<w:numbering xmlns:mc="http://schemas.openxmlformats.org/markup-compatibility/2006" xmlns:o="urn:schemas-microsoft-com:office:office" xmlns:r="http://schemas.openxmlformats.org/officeDocument/2006/relationships" xmlns:m="http://schemas.openxmlformats.org/officeDocument/2006/math" xmlns:v="urn:schemas-microsoft-com:vml" xmlns:wp="http://schemas.openxmlformats.org/drawingml/2006/wordprocessingDrawing" xmlns:w10="urn:schemas-microsoft-com:office:word" xmlns:w="http://schemas.openxmlformats.org/wordprocessingml/2006/main" xmlns:wne="http://schemas.microsoft.com/office/word/2006/wordml" xmlns:sl="http://schemas.openxmlformats.org/schemaLibrary/2006/main" xmlns:a="http://schemas.openxmlformats.org/drawingml/2006/main" xmlns:pic="http://schemas.openxmlformats.org/drawingml/2006/picture" xmlns:c="http://schemas.openxmlformats.org/drawingml/2006/chart" xmlns:lc="http://schemas.openxmlformats.org/drawingml/2006/lockedCanvas" xmlns:dgm="http://schemas.openxmlformats.org/drawingml/2006/diagram" xmlns:wps="http://schemas.microsoft.com/office/word/2010/wordprocessingShape" xmlns:wpg="http://schemas.microsoft.com/office/word/2010/wordprocessingGroup" xmlns:w14="http://schemas.microsoft.com/office/word/2010/wordml" xmlns:w15="http://schemas.microsoft.com/office/word/2012/wordml" xmlns:w16="http://schemas.microsoft.com/office/word/2018/wordml" xmlns:w16cex="http://schemas.microsoft.com/office/word/2018/wordml/cex" xmlns:w16cid="http://schemas.microsoft.com/office/word/2016/wordml/cid" xmlns="http://schemas.microsoft.com/office/tasks/2019/documenttasks" xmlns:cr="http://schemas.microsoft.com/office/comments/2020/reactions"/>
+<file path=word/footnotes.xml><?xml version="1.0" encoding="utf-8"?>
+<w:footnotes xmlns:wpc="http://schemas.microsoft.com/office/word/2010/wordprocessingCanvas" xmlns:mc="http://schemas.openxmlformats.org/markup-compatibility/2006" xmlns:o="urn:schemas-microsoft-com:office:office" xmlns:r="http://schemas.openxmlformats.org/officeDocument/2006/relationships" xmlns:m="http://schemas.openxmlformats.org/officeDocument/2006/math" xmlns:v="urn:schemas-microsoft-com:vml" xmlns:wp14="http://schemas.microsoft.com/office/word/2010/wordprocessingDrawing" xmlns:wp="http://schemas.openxmlformats.org/drawingml/2006/wordprocessingDrawing" xmlns:w="http://schemas.openxmlformats.org/wordprocessingml/2006/main" xmlns:w14="http://schemas.microsoft.com/office/word/2010/wordml" xmlns:w15="http://schemas.microsoft.com/office/word/2012/wordml" xmlns:w10="urn:schemas-microsoft-com:office:word" xmlns:wpg="http://schemas.microsoft.com/office/word/2010/wordprocessingGroup" xmlns:wpi="http://schemas.microsoft.com/office/word/2010/wordprocessingInk" xmlns:wne="http://schemas.microsoft.com/office/word/2006/wordml" xmlns:wps="http://schemas.microsoft.com/office/word/2010/wordprocessingShape" xmlns:wpsCustomData="http://www.wps.cn/officeDocument/2013/wpsCustomData" mc:Ignorable="w14 w15 wp14">
+  <w:footnote w:type="separator" w:id="0">
+    <w:p>
+      <w:pPr>
+        <w:spacing w:before="0" w:after="0"/>
+      </w:pPr>
+      <w:r>
+        <w:separator/>
+      </w:r>
+    </w:p>
+  </w:footnote>
+  <w:footnote w:type="continuationSeparator" w:id="1">
+    <w:p>
+      <w:pPr>
+        <w:spacing w:before="0" w:after="0"/>
+      </w:pPr>
+      <w:r>
+        <w:continuationSeparator/>
+      </w:r>
+    </w:p>
+  </w:footnote>
+</w:footnotes>
 </file>
 
 <file path=word/styles.xml><?xml version="1.0" encoding="utf-8"?>
-<w:styles xmlns:mc="http://schemas.openxmlformats.org/markup-compatibility/2006" xmlns:o="urn:schemas-microsoft-com:office:office" xmlns:r="http://schemas.openxmlformats.org/officeDocument/2006/relationships" xmlns:m="http://schemas.openxmlformats.org/officeDocument/2006/math" xmlns:v="urn:schemas-microsoft-com:vml" xmlns:wp="http://schemas.openxmlformats.org/drawingml/2006/wordprocessingDrawing" xmlns:w10="urn:schemas-microsoft-com:office:word" xmlns:w="http://schemas.openxmlformats.org/wordprocessingml/2006/main" xmlns:wne="http://schemas.microsoft.com/office/word/2006/wordml" xmlns:sl="http://schemas.openxmlformats.org/schemaLibrary/2006/main" xmlns:a="http://schemas.openxmlformats.org/drawingml/2006/main" xmlns:pic="http://schemas.openxmlformats.org/drawingml/2006/picture" xmlns:c="http://schemas.openxmlformats.org/drawingml/2006/chart" xmlns:lc="http://schemas.openxmlformats.org/drawingml/2006/lockedCanvas" xmlns:dgm="http://schemas.openxmlformats.org/drawingml/2006/diagram" xmlns:wps="http://schemas.microsoft.com/office/word/2010/wordprocessingShape" xmlns:wpg="http://schemas.microsoft.com/office/word/2010/wordprocessingGroup" xmlns:w14="http://schemas.microsoft.com/office/word/2010/wordml" xmlns:w15="http://schemas.microsoft.com/office/word/2012/wordml" xmlns:w16="http://schemas.microsoft.com/office/word/2018/wordml" xmlns:w16cex="http://schemas.microsoft.com/office/word/2018/wordml/cex" xmlns:w16cid="http://schemas.microsoft.com/office/word/2016/wordml/cid" xmlns="http://schemas.microsoft.com/office/tasks/2019/documenttasks" xmlns:cr="http://schemas.microsoft.com/office/comments/2020/reactions">
+<w:styles xmlns:mc="http://schemas.openxmlformats.org/markup-compatibility/2006" xmlns:o="urn:schemas-microsoft-com:office:office" xmlns:r="http://schemas.openxmlformats.org/officeDocument/2006/relationships" xmlns:m="http://schemas.openxmlformats.org/officeDocument/2006/math" xmlns:v="urn:schemas-microsoft-com:vml" xmlns:w="http://schemas.openxmlformats.org/wordprocessingml/2006/main" xmlns:w14="http://schemas.microsoft.com/office/word/2010/wordml" xmlns:w10="urn:schemas-microsoft-com:office:word" xmlns:sl="http://schemas.openxmlformats.org/schemaLibrary/2006/main" xmlns:wpsCustomData="http://www.wps.cn/officeDocument/2013/wpsCustomData" mc:Ignorable="w14">
   <w:docDefaults>
     <w:rPrDefault>
       <w:rPr>
-        <w:rFonts w:ascii="Calibri" w:cs="Calibri" w:eastAsia="Calibri" w:hAnsi="Calibri"/>
-        <w:sz w:val="22"/>
-        <w:szCs w:val="22"/>
-        <w:lang w:val="id"/>
+        <w:rFonts w:ascii="Calibri" w:hAnsi="Calibri" w:eastAsia="Calibri" w:cs="Calibri"/>
       </w:rPr>
     </w:rPrDefault>
-    <w:pPrDefault>
-      <w:pPr>
-        <w:spacing w:after="240" w:before="120" w:lineRule="auto"/>
-        <w:jc w:val="both"/>
-      </w:pPr>
-    </w:pPrDefault>
+    <w:pPrDefault/>
   </w:docDefaults>
-  <w:style w:type="paragraph" w:styleId="Normal" w:default="1">
-    <w:name w:val="normal"/>
-  </w:style>
-  <w:style w:type="table" w:styleId="TableNormal" w:default="1">
-    <w:name w:val="TableNormal"/>
-  </w:style>
-  <w:style w:type="paragraph" w:styleId="Heading1">
-    <w:name w:val="heading 1"/>
-    <w:basedOn w:val="Normal"/>
-    <w:next w:val="Normal"/>
+  <w:latentStyles w:count="260" w:defQFormat="0" w:defUnhideWhenUsed="1" w:defSemiHidden="1" w:defUIPriority="99" w:defLockedState="0">
+    <w:lsdException w:unhideWhenUsed="0" w:uiPriority="0" w:semiHidden="0" w:name="Normal"/>
+    <w:lsdException w:unhideWhenUsed="0" w:uiPriority="0" w:semiHidden="0" w:name="heading 1"/>
+    <w:lsdException w:unhideWhenUsed="0" w:uiPriority="0" w:semiHidden="0" w:name="heading 2"/>
+    <w:lsdException w:qFormat="1" w:unhideWhenUsed="0" w:uiPriority="0" w:semiHidden="0" w:name="heading 3"/>
+    <w:lsdException w:unhideWhenUsed="0" w:uiPriority="0" w:semiHidden="0" w:name="heading 4"/>
+    <w:lsdException w:qFormat="1" w:unhideWhenUsed="0" w:uiPriority="0" w:semiHidden="0" w:name="heading 5"/>
+    <w:lsdException w:unhideWhenUsed="0" w:uiPriority="0" w:semiHidden="0" w:name="heading 6"/>
+    <w:lsdException w:qFormat="1" w:uiPriority="0" w:name="heading 7"/>
+    <w:lsdException w:qFormat="1" w:uiPriority="0" w:name="heading 8"/>
+    <w:lsdException w:qFormat="1" w:uiPriority="0" w:name="heading 9"/>
+    <w:lsdException w:unhideWhenUsed="0" w:uiPriority="0" w:semiHidden="0" w:name="index 1"/>
+    <w:lsdException w:unhideWhenUsed="0" w:uiPriority="0" w:semiHidden="0" w:name="index 2"/>
+    <w:lsdException w:unhideWhenUsed="0" w:uiPriority="0" w:semiHidden="0" w:name="index 3"/>
+    <w:lsdException w:unhideWhenUsed="0" w:uiPriority="0" w:semiHidden="0" w:name="index 4"/>
+    <w:lsdException w:unhideWhenUsed="0" w:uiPriority="0" w:semiHidden="0" w:name="index 5"/>
+    <w:lsdException w:unhideWhenUsed="0" w:uiPriority="0" w:semiHidden="0" w:name="index 6"/>
+    <w:lsdException w:unhideWhenUsed="0" w:uiPriority="0" w:semiHidden="0" w:name="index 7"/>
+    <w:lsdException w:unhideWhenUsed="0" w:uiPriority="0" w:semiHidden="0" w:name="index 8"/>
+    <w:lsdException w:unhideWhenUsed="0" w:uiPriority="0" w:semiHidden="0" w:name="index 9"/>
+    <w:lsdException w:unhideWhenUsed="0" w:uiPriority="0" w:semiHidden="0" w:name="toc 1"/>
+    <w:lsdException w:unhideWhenUsed="0" w:uiPriority="0" w:semiHidden="0" w:name="toc 2"/>
+    <w:lsdException w:unhideWhenUsed="0" w:uiPriority="0" w:semiHidden="0" w:name="toc 3"/>
+    <w:lsdException w:unhideWhenUsed="0" w:uiPriority="0" w:semiHidden="0" w:name="toc 4"/>
+    <w:lsdException w:unhideWhenUsed="0" w:uiPriority="0" w:semiHidden="0" w:name="toc 5"/>
+    <w:lsdException w:unhideWhenUsed="0" w:uiPriority="0" w:semiHidden="0" w:name="toc 6"/>
+    <w:lsdException w:unhideWhenUsed="0" w:uiPriority="0" w:semiHidden="0" w:name="toc 7"/>
+    <w:lsdException w:unhideWhenUsed="0" w:uiPriority="0" w:semiHidden="0" w:name="toc 8"/>
+    <w:lsdException w:unhideWhenUsed="0" w:uiPriority="0" w:semiHidden="0" w:name="toc 9"/>
+    <w:lsdException w:unhideWhenUsed="0" w:uiPriority="0" w:semiHidden="0" w:name="Normal Indent"/>
+    <w:lsdException w:unhideWhenUsed="0" w:uiPriority="0" w:semiHidden="0" w:name="footnote text"/>
+    <w:lsdException w:unhideWhenUsed="0" w:uiPriority="0" w:semiHidden="0" w:name="annotation text"/>
+    <w:lsdException w:unhideWhenUsed="0" w:uiPriority="0" w:semiHidden="0" w:name="header"/>
+    <w:lsdException w:unhideWhenUsed="0" w:uiPriority="0" w:semiHidden="0" w:name="footer"/>
+    <w:lsdException w:unhideWhenUsed="0" w:uiPriority="0" w:semiHidden="0" w:name="index heading"/>
+    <w:lsdException w:qFormat="1" w:uiPriority="0" w:name="caption"/>
+    <w:lsdException w:unhideWhenUsed="0" w:uiPriority="0" w:semiHidden="0" w:name="table of figures"/>
+    <w:lsdException w:unhideWhenUsed="0" w:uiPriority="0" w:semiHidden="0" w:name="envelope address"/>
+    <w:lsdException w:unhideWhenUsed="0" w:uiPriority="0" w:semiHidden="0" w:name="envelope return"/>
+    <w:lsdException w:unhideWhenUsed="0" w:uiPriority="0" w:semiHidden="0" w:name="footnote reference"/>
+    <w:lsdException w:unhideWhenUsed="0" w:uiPriority="0" w:semiHidden="0" w:name="annotation reference"/>
+    <w:lsdException w:unhideWhenUsed="0" w:uiPriority="0" w:semiHidden="0" w:name="line number"/>
+    <w:lsdException w:unhideWhenUsed="0" w:uiPriority="0" w:semiHidden="0" w:name="page number"/>
+    <w:lsdException w:unhideWhenUsed="0" w:uiPriority="0" w:semiHidden="0" w:name="endnote reference"/>
+    <w:lsdException w:unhideWhenUsed="0" w:uiPriority="0" w:semiHidden="0" w:name="endnote text"/>
+    <w:lsdException w:unhideWhenUsed="0" w:uiPriority="0" w:semiHidden="0" w:name="table of authorities"/>
+    <w:lsdException w:unhideWhenUsed="0" w:uiPriority="0" w:semiHidden="0" w:name="macro"/>
+    <w:lsdException w:unhideWhenUsed="0" w:uiPriority="0" w:semiHidden="0" w:name="toa heading"/>
+    <w:lsdException w:unhideWhenUsed="0" w:uiPriority="0" w:semiHidden="0" w:name="List"/>
+    <w:lsdException w:unhideWhenUsed="0" w:uiPriority="0" w:semiHidden="0" w:name="List Bullet"/>
+    <w:lsdException w:unhideWhenUsed="0" w:uiPriority="0" w:semiHidden="0" w:name="List Number"/>
+    <w:lsdException w:unhideWhenUsed="0" w:uiPriority="0" w:semiHidden="0" w:name="List 2"/>
+    <w:lsdException w:unhideWhenUsed="0" w:uiPriority="0" w:semiHidden="0" w:name="List 3"/>
+    <w:lsdException w:unhideWhenUsed="0" w:uiPriority="0" w:semiHidden="0" w:name="List 4"/>
+    <w:lsdException w:unhideWhenUsed="0" w:uiPriority="0" w:semiHidden="0" w:name="List 5"/>
+    <w:lsdException w:unhideWhenUsed="0" w:uiPriority="0" w:semiHidden="0" w:name="List Bullet 2"/>
+    <w:lsdException w:unhideWhenUsed="0" w:uiPriority="0" w:semiHidden="0" w:name="List Bullet 3"/>
+    <w:lsdException w:unhideWhenUsed="0" w:uiPriority="0" w:semiHidden="0" w:name="List Bullet 4"/>
+    <w:lsdException w:unhideWhenUsed="0" w:uiPriority="0" w:semiHidden="0" w:name="List Bullet 5"/>
+    <w:lsdException w:unhideWhenUsed="0" w:uiPriority="0" w:semiHidden="0" w:name="List Number 2"/>
+    <w:lsdException w:unhideWhenUsed="0" w:uiPriority="0" w:semiHidden="0" w:name="List Number 3"/>
+    <w:lsdException w:unhideWhenUsed="0" w:uiPriority="0" w:semiHidden="0" w:name="List Number 4"/>
+    <w:lsdException w:unhideWhenUsed="0" w:uiPriority="0" w:semiHidden="0" w:name="List Number 5"/>
+    <w:lsdException w:unhideWhenUsed="0" w:uiPriority="0" w:semiHidden="0" w:name="Title"/>
+    <w:lsdException w:unhideWhenUsed="0" w:uiPriority="0" w:semiHidden="0" w:name="Closing"/>
+    <w:lsdException w:unhideWhenUsed="0" w:uiPriority="0" w:semiHidden="0" w:name="Signature"/>
+    <w:lsdException w:unhideWhenUsed="0" w:uiPriority="0" w:name="Default Paragraph Font"/>
+    <w:lsdException w:unhideWhenUsed="0" w:uiPriority="0" w:semiHidden="0" w:name="Body Text"/>
+    <w:lsdException w:unhideWhenUsed="0" w:uiPriority="0" w:semiHidden="0" w:name="Body Text Indent"/>
+    <w:lsdException w:unhideWhenUsed="0" w:uiPriority="0" w:semiHidden="0" w:name="List Continue"/>
+    <w:lsdException w:unhideWhenUsed="0" w:uiPriority="0" w:semiHidden="0" w:name="List Continue 2"/>
+    <w:lsdException w:unhideWhenUsed="0" w:uiPriority="0" w:semiHidden="0" w:name="List Continue 3"/>
+    <w:lsdException w:unhideWhenUsed="0" w:uiPriority="0" w:semiHidden="0" w:name="List Continue 4"/>
+    <w:lsdException w:unhideWhenUsed="0" w:uiPriority="0" w:semiHidden="0" w:name="List Continue 5"/>
+    <w:lsdException w:unhideWhenUsed="0" w:uiPriority="0" w:semiHidden="0" w:name="Message Header"/>
+    <w:lsdException w:unhideWhenUsed="0" w:uiPriority="0" w:semiHidden="0" w:name="Subtitle"/>
+    <w:lsdException w:unhideWhenUsed="0" w:uiPriority="0" w:semiHidden="0" w:name="Salutation"/>
+    <w:lsdException w:unhideWhenUsed="0" w:uiPriority="0" w:semiHidden="0" w:name="Date"/>
+    <w:lsdException w:unhideWhenUsed="0" w:uiPriority="0" w:semiHidden="0" w:name="Body Text First Indent"/>
+    <w:lsdException w:unhideWhenUsed="0" w:uiPriority="0" w:semiHidden="0" w:name="Body Text First Indent 2"/>
+    <w:lsdException w:unhideWhenUsed="0" w:uiPriority="0" w:semiHidden="0" w:name="Note Heading"/>
+    <w:lsdException w:unhideWhenUsed="0" w:uiPriority="0" w:semiHidden="0" w:name="Body Text 2"/>
+    <w:lsdException w:unhideWhenUsed="0" w:uiPriority="0" w:semiHidden="0" w:name="Body Text 3"/>
+    <w:lsdException w:unhideWhenUsed="0" w:uiPriority="0" w:semiHidden="0" w:name="Body Text Indent 2"/>
+    <w:lsdException w:unhideWhenUsed="0" w:uiPriority="0" w:semiHidden="0" w:name="Body Text Indent 3"/>
+    <w:lsdException w:unhideWhenUsed="0" w:uiPriority="0" w:semiHidden="0" w:name="Block Text"/>
+    <w:lsdException w:unhideWhenUsed="0" w:uiPriority="0" w:semiHidden="0" w:name="Hyperlink"/>
+    <w:lsdException w:unhideWhenUsed="0" w:uiPriority="0" w:semiHidden="0" w:name="FollowedHyperlink"/>
+    <w:lsdException w:qFormat="1" w:unhideWhenUsed="0" w:uiPriority="0" w:semiHidden="0" w:name="Strong"/>
+    <w:lsdException w:qFormat="1" w:unhideWhenUsed="0" w:uiPriority="0" w:semiHidden="0" w:name="Emphasis"/>
+    <w:lsdException w:unhideWhenUsed="0" w:uiPriority="0" w:semiHidden="0" w:name="Document Map"/>
+    <w:lsdException w:unhideWhenUsed="0" w:uiPriority="0" w:semiHidden="0" w:name="Plain Text"/>
+    <w:lsdException w:unhideWhenUsed="0" w:uiPriority="0" w:semiHidden="0" w:name="E-mail Signature"/>
+    <w:lsdException w:unhideWhenUsed="0" w:uiPriority="0" w:semiHidden="0" w:name="Normal (Web)"/>
+    <w:lsdException w:unhideWhenUsed="0" w:uiPriority="0" w:semiHidden="0" w:name="HTML Acronym"/>
+    <w:lsdException w:unhideWhenUsed="0" w:uiPriority="0" w:semiHidden="0" w:name="HTML Address"/>
+    <w:lsdException w:unhideWhenUsed="0" w:uiPriority="0" w:semiHidden="0" w:name="HTML Cite"/>
+    <w:lsdException w:unhideWhenUsed="0" w:uiPriority="0" w:semiHidden="0" w:name="HTML Code"/>
+    <w:lsdException w:unhideWhenUsed="0" w:uiPriority="0" w:semiHidden="0" w:name="HTML Definition"/>
+    <w:lsdException w:unhideWhenUsed="0" w:uiPriority="0" w:semiHidden="0" w:name="HTML Keyboard"/>
+    <w:lsdException w:unhideWhenUsed="0" w:uiPriority="0" w:semiHidden="0" w:name="HTML Preformatted"/>
+    <w:lsdException w:unhideWhenUsed="0" w:uiPriority="0" w:semiHidden="0" w:name="HTML Sample"/>
+    <w:lsdException w:unhideWhenUsed="0" w:uiPriority="0" w:semiHidden="0" w:name="HTML Typewriter"/>
+    <w:lsdException w:unhideWhenUsed="0" w:uiPriority="0" w:semiHidden="0" w:name="HTML Variable"/>
+    <w:lsdException w:unhideWhenUsed="0" w:uiPriority="0" w:name="Normal Table"/>
+    <w:lsdException w:unhideWhenUsed="0" w:uiPriority="0" w:semiHidden="0" w:name="annotation subject"/>
+    <w:lsdException w:unhideWhenUsed="0" w:uiPriority="0" w:semiHidden="0" w:name="Table Simple 1"/>
+    <w:lsdException w:unhideWhenUsed="0" w:uiPriority="0" w:semiHidden="0" w:name="Table Simple 2"/>
+    <w:lsdException w:unhideWhenUsed="0" w:uiPriority="0" w:semiHidden="0" w:name="Table Simple 3"/>
+    <w:lsdException w:unhideWhenUsed="0" w:uiPriority="0" w:semiHidden="0" w:name="Table Classic 1"/>
+    <w:lsdException w:unhideWhenUsed="0" w:uiPriority="0" w:semiHidden="0" w:name="Table Classic 2"/>
+    <w:lsdException w:unhideWhenUsed="0" w:uiPriority="0" w:semiHidden="0" w:name="Table Classic 3"/>
+    <w:lsdException w:unhideWhenUsed="0" w:uiPriority="0" w:semiHidden="0" w:name="Table Classic 4"/>
+    <w:lsdException w:unhideWhenUsed="0" w:uiPriority="0" w:semiHidden="0" w:name="Table Colorful 1"/>
+    <w:lsdException w:unhideWhenUsed="0" w:uiPriority="0" w:semiHidden="0" w:name="Table Colorful 2"/>
+    <w:lsdException w:unhideWhenUsed="0" w:uiPriority="0" w:semiHidden="0" w:name="Table Colorful 3"/>
+    <w:lsdException w:unhideWhenUsed="0" w:uiPriority="0" w:semiHidden="0" w:name="Table Columns 1"/>
+    <w:lsdException w:unhideWhenUsed="0" w:uiPriority="0" w:semiHidden="0" w:name="Table Columns 2"/>
+    <w:lsdException w:unhideWhenUsed="0" w:uiPriority="0" w:semiHidden="0" w:name="Table Columns 3"/>
+    <w:lsdException w:unhideWhenUsed="0" w:uiPriority="0" w:semiHidden="0" w:name="Table Columns 4"/>
+    <w:lsdException w:unhideWhenUsed="0" w:uiPriority="0" w:semiHidden="0" w:name="Table Columns 5"/>
+    <w:lsdException w:unhideWhenUsed="0" w:uiPriority="0" w:semiHidden="0" w:name="Table Grid 1"/>
+    <w:lsdException w:unhideWhenUsed="0" w:uiPriority="0" w:semiHidden="0" w:name="Table Grid 2"/>
+    <w:lsdException w:unhideWhenUsed="0" w:uiPriority="0" w:semiHidden="0" w:name="Table Grid 3"/>
+    <w:lsdException w:unhideWhenUsed="0" w:uiPriority="0" w:semiHidden="0" w:name="Table Grid 4"/>
+    <w:lsdException w:unhideWhenUsed="0" w:uiPriority="0" w:semiHidden="0" w:name="Table Grid 5"/>
+    <w:lsdException w:unhideWhenUsed="0" w:uiPriority="0" w:semiHidden="0" w:name="Table Grid 6"/>
+    <w:lsdException w:unhideWhenUsed="0" w:uiPriority="0" w:semiHidden="0" w:name="Table Grid 7"/>
+    <w:lsdException w:unhideWhenUsed="0" w:uiPriority="0" w:semiHidden="0" w:name="Table Grid 8"/>
+    <w:lsdException w:unhideWhenUsed="0" w:uiPriority="0" w:semiHidden="0" w:name="Table List 1"/>
+    <w:lsdException w:unhideWhenUsed="0" w:uiPriority="0" w:semiHidden="0" w:name="Table List 2"/>
+    <w:lsdException w:unhideWhenUsed="0" w:uiPriority="0" w:semiHidden="0" w:name="Table List 3"/>
+    <w:lsdException w:unhideWhenUsed="0" w:uiPriority="0" w:semiHidden="0" w:name="Table List 4"/>
+    <w:lsdException w:unhideWhenUsed="0" w:uiPriority="0" w:semiHidden="0" w:name="Table List 5"/>
+    <w:lsdException w:unhideWhenUsed="0" w:uiPriority="0" w:semiHidden="0" w:name="Table List 6"/>
+    <w:lsdException w:unhideWhenUsed="0" w:uiPriority="0" w:semiHidden="0" w:name="Table List 7"/>
+    <w:lsdException w:unhideWhenUsed="0" w:uiPriority="0" w:semiHidden="0" w:name="Table List 8"/>
+    <w:lsdException w:unhideWhenUsed="0" w:uiPriority="0" w:semiHidden="0" w:name="Table 3D effects 1"/>
+    <w:lsdException w:unhideWhenUsed="0" w:uiPriority="0" w:semiHidden="0" w:name="Table 3D effects 2"/>
+    <w:lsdException w:unhideWhenUsed="0" w:uiPriority="0" w:semiHidden="0" w:name="Table 3D effects 3"/>
+    <w:lsdException w:unhideWhenUsed="0" w:uiPriority="0" w:semiHidden="0" w:name="Table Contemporary"/>
+    <w:lsdException w:unhideWhenUsed="0" w:uiPriority="0" w:semiHidden="0" w:name="Table Elegant"/>
+    <w:lsdException w:unhideWhenUsed="0" w:uiPriority="0" w:semiHidden="0" w:name="Table Professional"/>
+    <w:lsdException w:unhideWhenUsed="0" w:uiPriority="0" w:semiHidden="0" w:name="Table Subtle 1"/>
+    <w:lsdException w:unhideWhenUsed="0" w:uiPriority="0" w:semiHidden="0" w:name="Table Subtle 2"/>
+    <w:lsdException w:unhideWhenUsed="0" w:uiPriority="0" w:semiHidden="0" w:name="Table Web 1"/>
+    <w:lsdException w:unhideWhenUsed="0" w:uiPriority="0" w:semiHidden="0" w:name="Table Web 2"/>
+    <w:lsdException w:unhideWhenUsed="0" w:uiPriority="0" w:semiHidden="0" w:name="Table Web 3"/>
+    <w:lsdException w:unhideWhenUsed="0" w:uiPriority="0" w:semiHidden="0" w:name="Balloon Text"/>
+    <w:lsdException w:unhideWhenUsed="0" w:uiPriority="0" w:semiHidden="0" w:name="Table Grid"/>
+    <w:lsdException w:unhideWhenUsed="0" w:uiPriority="0" w:semiHidden="0" w:name="Table Theme"/>
+    <w:lsdException w:unhideWhenUsed="0" w:uiPriority="60" w:semiHidden="0" w:name="Light Shading"/>
+    <w:lsdException w:unhideWhenUsed="0" w:uiPriority="61" w:semiHidden="0" w:name="Light List"/>
+    <w:lsdException w:unhideWhenUsed="0" w:uiPriority="62" w:semiHidden="0" w:name="Light Grid"/>
+    <w:lsdException w:unhideWhenUsed="0" w:uiPriority="63" w:semiHidden="0" w:name="Medium Shading 1"/>
+    <w:lsdException w:unhideWhenUsed="0" w:uiPriority="64" w:semiHidden="0" w:name="Medium Shading 2"/>
+    <w:lsdException w:unhideWhenUsed="0" w:uiPriority="65" w:semiHidden="0" w:name="Medium List 1"/>
+    <w:lsdException w:unhideWhenUsed="0" w:uiPriority="66" w:semiHidden="0" w:name="Medium List 2"/>
+    <w:lsdException w:unhideWhenUsed="0" w:uiPriority="67" w:semiHidden="0" w:name="Medium Grid 1"/>
+    <w:lsdException w:unhideWhenUsed="0" w:uiPriority="68" w:semiHidden="0" w:name="Medium Grid 2"/>
+    <w:lsdException w:unhideWhenUsed="0" w:uiPriority="69" w:semiHidden="0" w:name="Medium Grid 3"/>
+    <w:lsdException w:unhideWhenUsed="0" w:uiPriority="70" w:semiHidden="0" w:name="Dark List"/>
+    <w:lsdException w:unhideWhenUsed="0" w:uiPriority="71" w:semiHidden="0" w:name="Colorful Shading"/>
+    <w:lsdException w:unhideWhenUsed="0" w:uiPriority="72" w:semiHidden="0" w:name="Colorful List"/>
+    <w:lsdException w:unhideWhenUsed="0" w:uiPriority="73" w:semiHidden="0" w:name="Colorful Grid"/>
+    <w:lsdException w:unhideWhenUsed="0" w:uiPriority="60" w:semiHidden="0" w:name="Light Shading Accent 1"/>
+    <w:lsdException w:unhideWhenUsed="0" w:uiPriority="61" w:semiHidden="0" w:name="Light List Accent 1"/>
+    <w:lsdException w:unhideWhenUsed="0" w:uiPriority="62" w:semiHidden="0" w:name="Light Grid Accent 1"/>
+    <w:lsdException w:unhideWhenUsed="0" w:uiPriority="63" w:semiHidden="0" w:name="Medium Shading 1 Accent 1"/>
+    <w:lsdException w:unhideWhenUsed="0" w:uiPriority="64" w:semiHidden="0" w:name="Medium Shading 2 Accent 1"/>
+    <w:lsdException w:unhideWhenUsed="0" w:uiPriority="65" w:semiHidden="0" w:name="Medium List 1 Accent 1"/>
+    <w:lsdException w:unhideWhenUsed="0" w:uiPriority="66" w:semiHidden="0" w:name="Medium List 2 Accent 1"/>
+    <w:lsdException w:unhideWhenUsed="0" w:uiPriority="67" w:semiHidden="0" w:name="Medium Grid 1 Accent 1"/>
+    <w:lsdException w:unhideWhenUsed="0" w:uiPriority="68" w:semiHidden="0" w:name="Medium Grid 2 Accent 1"/>
+    <w:lsdException w:unhideWhenUsed="0" w:uiPriority="69" w:semiHidden="0" w:name="Medium Grid 3 Accent 1"/>
+    <w:lsdException w:unhideWhenUsed="0" w:uiPriority="70" w:semiHidden="0" w:name="Dark List Accent 1"/>
+    <w:lsdException w:unhideWhenUsed="0" w:uiPriority="71" w:semiHidden="0" w:name="Colorful Shading Accent 1"/>
+    <w:lsdException w:unhideWhenUsed="0" w:uiPriority="72" w:semiHidden="0" w:name="Colorful List Accent 1"/>
+    <w:lsdException w:unhideWhenUsed="0" w:uiPriority="73" w:semiHidden="0" w:name="Colorful Grid Accent 1"/>
+    <w:lsdException w:unhideWhenUsed="0" w:uiPriority="60" w:semiHidden="0" w:name="Light Shading Accent 2"/>
+    <w:lsdException w:unhideWhenUsed="0" w:uiPriority="61" w:semiHidden="0" w:name="Light List Accent 2"/>
+    <w:lsdException w:unhideWhenUsed="0" w:uiPriority="62" w:semiHidden="0" w:name="Light Grid Accent 2"/>
+    <w:lsdException w:unhideWhenUsed="0" w:uiPriority="63" w:semiHidden="0" w:name="Medium Shading 1 Accent 2"/>
+    <w:lsdException w:unhideWhenUsed="0" w:uiPriority="64" w:semiHidden="0" w:name="Medium Shading 2 Accent 2"/>
+    <w:lsdException w:unhideWhenUsed="0" w:uiPriority="65" w:semiHidden="0" w:name="Medium List 1 Accent 2"/>
+    <w:lsdException w:unhideWhenUsed="0" w:uiPriority="66" w:semiHidden="0" w:name="Medium List 2 Accent 2"/>
+    <w:lsdException w:unhideWhenUsed="0" w:uiPriority="67" w:semiHidden="0" w:name="Medium Grid 1 Accent 2"/>
+    <w:lsdException w:unhideWhenUsed="0" w:uiPriority="68" w:semiHidden="0" w:name="Medium Grid 2 Accent 2"/>
+    <w:lsdException w:unhideWhenUsed="0" w:uiPriority="69" w:semiHidden="0" w:name="Medium Grid 3 Accent 2"/>
+    <w:lsdException w:unhideWhenUsed="0" w:uiPriority="70" w:semiHidden="0" w:name="Dark List Accent 2"/>
+    <w:lsdException w:unhideWhenUsed="0" w:uiPriority="71" w:semiHidden="0" w:name="Colorful Shading Accent 2"/>
+    <w:lsdException w:unhideWhenUsed="0" w:uiPriority="72" w:semiHidden="0" w:name="Colorful List Accent 2"/>
+    <w:lsdException w:unhideWhenUsed="0" w:uiPriority="73" w:semiHidden="0" w:name="Colorful Grid Accent 2"/>
+    <w:lsdException w:unhideWhenUsed="0" w:uiPriority="60" w:semiHidden="0" w:name="Light Shading Accent 3"/>
+    <w:lsdException w:unhideWhenUsed="0" w:uiPriority="61" w:semiHidden="0" w:name="Light List Accent 3"/>
+    <w:lsdException w:unhideWhenUsed="0" w:uiPriority="62" w:semiHidden="0" w:name="Light Grid Accent 3"/>
+    <w:lsdException w:unhideWhenUsed="0" w:uiPriority="63" w:semiHidden="0" w:name="Medium Shading 1 Accent 3"/>
+    <w:lsdException w:unhideWhenUsed="0" w:uiPriority="64" w:semiHidden="0" w:name="Medium Shading 2 Accent 3"/>
+    <w:lsdException w:unhideWhenUsed="0" w:uiPriority="65" w:semiHidden="0" w:name="Medium List 1 Accent 3"/>
+    <w:lsdException w:unhideWhenUsed="0" w:uiPriority="66" w:semiHidden="0" w:name="Medium List 2 Accent 3"/>
+    <w:lsdException w:unhideWhenUsed="0" w:uiPriority="67" w:semiHidden="0" w:name="Medium Grid 1 Accent 3"/>
+    <w:lsdException w:unhideWhenUsed="0" w:uiPriority="68" w:semiHidden="0" w:name="Medium Grid 2 Accent 3"/>
+    <w:lsdException w:unhideWhenUsed="0" w:uiPriority="69" w:semiHidden="0" w:name="Medium Grid 3 Accent 3"/>
+    <w:lsdException w:unhideWhenUsed="0" w:uiPriority="70" w:semiHidden="0" w:name="Dark List Accent 3"/>
+    <w:lsdException w:unhideWhenUsed="0" w:uiPriority="71" w:semiHidden="0" w:name="Colorful Shading Accent 3"/>
+    <w:lsdException w:unhideWhenUsed="0" w:uiPriority="72" w:semiHidden="0" w:name="Colorful List Accent 3"/>
+    <w:lsdException w:unhideWhenUsed="0" w:uiPriority="73" w:semiHidden="0" w:name="Colorful Grid Accent 3"/>
+    <w:lsdException w:unhideWhenUsed="0" w:uiPriority="60" w:semiHidden="0" w:name="Light Shading Accent 4"/>
+    <w:lsdException w:unhideWhenUsed="0" w:uiPriority="61" w:semiHidden="0" w:name="Light List Accent 4"/>
+    <w:lsdException w:unhideWhenUsed="0" w:uiPriority="62" w:semiHidden="0" w:name="Light Grid Accent 4"/>
+    <w:lsdException w:unhideWhenUsed="0" w:uiPriority="63" w:semiHidden="0" w:name="Medium Shading 1 Accent 4"/>
+    <w:lsdException w:unhideWhenUsed="0" w:uiPriority="64" w:semiHidden="0" w:name="Medium Shading 2 Accent 4"/>
+    <w:lsdException w:unhideWhenUsed="0" w:uiPriority="65" w:semiHidden="0" w:name="Medium List 1 Accent 4"/>
+    <w:lsdException w:unhideWhenUsed="0" w:uiPriority="66" w:semiHidden="0" w:name="Medium List 2 Accent 4"/>
+    <w:lsdException w:unhideWhenUsed="0" w:uiPriority="67" w:semiHidden="0" w:name="Medium Grid 1 Accent 4"/>
+    <w:lsdException w:unhideWhenUsed="0" w:uiPriority="68" w:semiHidden="0" w:name="Medium Grid 2 Accent 4"/>
+    <w:lsdException w:unhideWhenUsed="0" w:uiPriority="69" w:semiHidden="0" w:name="Medium Grid 3 Accent 4"/>
+    <w:lsdException w:unhideWhenUsed="0" w:uiPriority="70" w:semiHidden="0" w:name="Dark List Accent 4"/>
+    <w:lsdException w:unhideWhenUsed="0" w:uiPriority="71" w:semiHidden="0" w:name="Colorful Shading Accent 4"/>
+    <w:lsdException w:unhideWhenUsed="0" w:uiPriority="72" w:semiHidden="0" w:name="Colorful List Accent 4"/>
+    <w:lsdException w:unhideWhenUsed="0" w:uiPriority="73" w:semiHidden="0" w:name="Colorful Grid Accent 4"/>
+    <w:lsdException w:unhideWhenUsed="0" w:uiPriority="60" w:semiHidden="0" w:name="Light Shading Accent 5"/>
+    <w:lsdException w:unhideWhenUsed="0" w:uiPriority="61" w:semiHidden="0" w:name="Light List Accent 5"/>
+    <w:lsdException w:unhideWhenUsed="0" w:uiPriority="62" w:semiHidden="0" w:name="Light Grid Accent 5"/>
+    <w:lsdException w:unhideWhenUsed="0" w:uiPriority="63" w:semiHidden="0" w:name="Medium Shading 1 Accent 5"/>
+    <w:lsdException w:unhideWhenUsed="0" w:uiPriority="64" w:semiHidden="0" w:name="Medium Shading 2 Accent 5"/>
+    <w:lsdException w:unhideWhenUsed="0" w:uiPriority="65" w:semiHidden="0" w:name="Medium List 1 Accent 5"/>
+    <w:lsdException w:unhideWhenUsed="0" w:uiPriority="66" w:semiHidden="0" w:name="Medium List 2 Accent 5"/>
+    <w:lsdException w:unhideWhenUsed="0" w:uiPriority="67" w:semiHidden="0" w:name="Medium Grid 1 Accent 5"/>
+    <w:lsdException w:unhideWhenUsed="0" w:uiPriority="68" w:semiHidden="0" w:name="Medium Grid 2 Accent 5"/>
+    <w:lsdException w:unhideWhenUsed="0" w:uiPriority="69" w:semiHidden="0" w:name="Medium Grid 3 Accent 5"/>
+    <w:lsdException w:unhideWhenUsed="0" w:uiPriority="70" w:semiHidden="0" w:name="Dark List Accent 5"/>
+    <w:lsdException w:unhideWhenUsed="0" w:uiPriority="71" w:semiHidden="0" w:name="Colorful Shading Accent 5"/>
+    <w:lsdException w:unhideWhenUsed="0" w:uiPriority="72" w:semiHidden="0" w:name="Colorful List Accent 5"/>
+    <w:lsdException w:unhideWhenUsed="0" w:uiPriority="73" w:semiHidden="0" w:name="Colorful Grid Accent 5"/>
+    <w:lsdException w:unhideWhenUsed="0" w:uiPriority="60" w:semiHidden="0" w:name="Light Shading Accent 6"/>
+    <w:lsdException w:unhideWhenUsed="0" w:uiPriority="61" w:semiHidden="0" w:name="Light List Accent 6"/>
+    <w:lsdException w:unhideWhenUsed="0" w:uiPriority="62" w:semiHidden="0" w:name="Light Grid Accent 6"/>
+    <w:lsdException w:unhideWhenUsed="0" w:uiPriority="63" w:semiHidden="0" w:name="Medium Shading 1 Accent 6"/>
+    <w:lsdException w:unhideWhenUsed="0" w:uiPriority="64" w:semiHidden="0" w:name="Medium Shading 2 Accent 6"/>
+    <w:lsdException w:unhideWhenUsed="0" w:uiPriority="65" w:semiHidden="0" w:name="Medium List 1 Accent 6"/>
+    <w:lsdException w:unhideWhenUsed="0" w:uiPriority="66" w:semiHidden="0" w:name="Medium List 2 Accent 6"/>
+    <w:lsdException w:unhideWhenUsed="0" w:uiPriority="67" w:semiHidden="0" w:name="Medium Grid 1 Accent 6"/>
+    <w:lsdException w:unhideWhenUsed="0" w:uiPriority="68" w:semiHidden="0" w:name="Medium Grid 2 Accent 6"/>
+    <w:lsdException w:unhideWhenUsed="0" w:uiPriority="69" w:semiHidden="0" w:name="Medium Grid 3 Accent 6"/>
+    <w:lsdException w:unhideWhenUsed="0" w:uiPriority="70" w:semiHidden="0" w:name="Dark List Accent 6"/>
+    <w:lsdException w:unhideWhenUsed="0" w:uiPriority="71" w:semiHidden="0" w:name="Colorful Shading Accent 6"/>
+    <w:lsdException w:unhideWhenUsed="0" w:uiPriority="72" w:semiHidden="0" w:name="Colorful List Accent 6"/>
+    <w:lsdException w:unhideWhenUsed="0" w:uiPriority="73" w:semiHidden="0" w:name="Colorful Grid Accent 6"/>
+  </w:latentStyles>
+  <w:style w:type="paragraph" w:default="1" w:styleId="1">
+    <w:name w:val="Normal"/>
+    <w:uiPriority w:val="0"/>
     <w:pPr>
-      <w:keepNext w:val="1"/>
-      <w:keepLines w:val="1"/>
-      <w:pageBreakBefore w:val="0"/>
-      <w:spacing w:after="120" w:before="480" w:lineRule="auto"/>
+      <w:spacing w:before="120" w:after="240"/>
+      <w:jc w:val="both"/>
     </w:pPr>
     <w:rPr>
-      <w:b w:val="1"/>
+      <w:rFonts w:ascii="Calibri" w:hAnsi="Calibri" w:eastAsia="Calibri" w:cs="Calibri"/>
+      <w:sz w:val="22"/>
+      <w:szCs w:val="22"/>
+      <w:lang w:val="id"/>
+    </w:rPr>
+  </w:style>
+  <w:style w:type="paragraph" w:styleId="2">
+    <w:name w:val="heading 1"/>
+    <w:basedOn w:val="1"/>
+    <w:next w:val="1"/>
+    <w:uiPriority w:val="0"/>
+    <w:pPr>
+      <w:keepNext/>
+      <w:keepLines/>
+      <w:pageBreakBefore w:val="0"/>
+      <w:spacing w:before="480" w:after="120"/>
+    </w:pPr>
+    <w:rPr>
+      <w:b/>
       <w:sz w:val="48"/>
       <w:szCs w:val="48"/>
     </w:rPr>
   </w:style>
-  <w:style w:type="paragraph" w:styleId="Heading2">
+  <w:style w:type="paragraph" w:styleId="3">
     <w:name w:val="heading 2"/>
-    <w:basedOn w:val="Normal"/>
-    <w:next w:val="Normal"/>
+    <w:basedOn w:val="1"/>
+    <w:next w:val="1"/>
+    <w:uiPriority w:val="0"/>
     <w:pPr>
-      <w:keepNext w:val="1"/>
-      <w:keepLines w:val="1"/>
+      <w:keepNext/>
+      <w:keepLines/>
       <w:pageBreakBefore w:val="0"/>
-      <w:spacing w:after="80" w:before="360" w:lineRule="auto"/>
+      <w:spacing w:before="360" w:after="80"/>
     </w:pPr>
     <w:rPr>
-      <w:b w:val="1"/>
+      <w:b/>
       <w:sz w:val="36"/>
       <w:szCs w:val="36"/>
     </w:rPr>
   </w:style>
-  <w:style w:type="paragraph" w:styleId="Heading3">
+  <w:style w:type="paragraph" w:styleId="4">
     <w:name w:val="heading 3"/>
-    <w:basedOn w:val="Normal"/>
-    <w:next w:val="Normal"/>
+    <w:basedOn w:val="1"/>
+    <w:next w:val="1"/>
+    <w:qFormat/>
+    <w:uiPriority w:val="0"/>
     <w:pPr>
-      <w:keepNext w:val="1"/>
-      <w:keepLines w:val="1"/>
+      <w:keepNext/>
+      <w:keepLines/>
       <w:pageBreakBefore w:val="0"/>
-      <w:spacing w:after="80" w:before="280" w:lineRule="auto"/>
+      <w:spacing w:before="280" w:after="80"/>
     </w:pPr>
     <w:rPr>
-      <w:b w:val="1"/>
+      <w:b/>
       <w:sz w:val="28"/>
       <w:szCs w:val="28"/>
     </w:rPr>
   </w:style>
-  <w:style w:type="paragraph" w:styleId="Heading4">
+  <w:style w:type="paragraph" w:styleId="5">
     <w:name w:val="heading 4"/>
-    <w:basedOn w:val="Normal"/>
-    <w:next w:val="Normal"/>
+    <w:basedOn w:val="1"/>
+    <w:next w:val="1"/>
+    <w:uiPriority w:val="0"/>
     <w:pPr>
-      <w:keepNext w:val="1"/>
-      <w:keepLines w:val="1"/>
+      <w:keepNext/>
+      <w:keepLines/>
       <w:pageBreakBefore w:val="0"/>
-      <w:spacing w:after="40" w:before="240" w:lineRule="auto"/>
+      <w:spacing w:before="240" w:after="40"/>
     </w:pPr>
     <w:rPr>
-      <w:b w:val="1"/>
+      <w:b/>
       <w:sz w:val="24"/>
       <w:szCs w:val="24"/>
     </w:rPr>
   </w:style>
-  <w:style w:type="paragraph" w:styleId="Heading5">
+  <w:style w:type="paragraph" w:styleId="6">
     <w:name w:val="heading 5"/>
-    <w:basedOn w:val="Normal"/>
-    <w:next w:val="Normal"/>
+    <w:basedOn w:val="1"/>
+    <w:next w:val="1"/>
+    <w:qFormat/>
+    <w:uiPriority w:val="0"/>
     <w:pPr>
-      <w:keepNext w:val="1"/>
-      <w:keepLines w:val="1"/>
+      <w:keepNext/>
+      <w:keepLines/>
       <w:pageBreakBefore w:val="0"/>
-      <w:spacing w:after="40" w:before="220" w:lineRule="auto"/>
+      <w:spacing w:before="220" w:after="40"/>
     </w:pPr>
     <w:rPr>
-      <w:b w:val="1"/>
+      <w:b/>
       <w:sz w:val="22"/>
       <w:szCs w:val="22"/>
     </w:rPr>
   </w:style>
-  <w:style w:type="paragraph" w:styleId="Heading6">
+  <w:style w:type="paragraph" w:styleId="7">
     <w:name w:val="heading 6"/>
-    <w:basedOn w:val="Normal"/>
-    <w:next w:val="Normal"/>
+    <w:basedOn w:val="1"/>
+    <w:next w:val="1"/>
+    <w:uiPriority w:val="0"/>
     <w:pPr>
-      <w:keepNext w:val="1"/>
-      <w:keepLines w:val="1"/>
+      <w:keepNext/>
+      <w:keepLines/>
       <w:pageBreakBefore w:val="0"/>
-      <w:spacing w:after="40" w:before="200" w:lineRule="auto"/>
+      <w:spacing w:before="200" w:after="40"/>
     </w:pPr>
     <w:rPr>
-      <w:b w:val="1"/>
+      <w:b/>
       <w:sz w:val="20"/>
       <w:szCs w:val="20"/>
     </w:rPr>
   </w:style>
-  <w:style w:type="paragraph" w:styleId="Title">
-    <w:name w:val="Title"/>
-    <w:basedOn w:val="Normal"/>
-    <w:next w:val="Normal"/>
+  <w:style w:type="character" w:default="1" w:styleId="8">
+    <w:name w:val="Default Paragraph Font"/>
+    <w:semiHidden/>
+    <w:uiPriority w:val="0"/>
+  </w:style>
+  <w:style w:type="table" w:default="1" w:styleId="9">
+    <w:name w:val="Normal Table"/>
+    <w:semiHidden/>
+    <w:uiPriority w:val="0"/>
+    <w:tblPr>
+      <w:tblCellMar>
+        <w:top w:w="0" w:type="dxa"/>
+        <w:left w:w="108" w:type="dxa"/>
+        <w:bottom w:w="0" w:type="dxa"/>
+        <w:right w:w="108" w:type="dxa"/>
+      </w:tblCellMar>
+    </w:tblPr>
+  </w:style>
+  <w:style w:type="paragraph" w:styleId="10">
+    <w:name w:val="Subtitle"/>
+    <w:basedOn w:val="1"/>
+    <w:next w:val="1"/>
+    <w:uiPriority w:val="0"/>
     <w:pPr>
-      <w:keepNext w:val="1"/>
-      <w:keepLines w:val="1"/>
+      <w:keepNext/>
+      <w:keepLines/>
       <w:pageBreakBefore w:val="0"/>
-      <w:spacing w:after="120" w:before="480" w:lineRule="auto"/>
+      <w:spacing w:before="360" w:after="80"/>
     </w:pPr>
     <w:rPr>
-      <w:b w:val="1"/>
-      <w:sz w:val="72"/>
-      <w:szCs w:val="72"/>
-    </w:rPr>
-  </w:style>
-  <w:style w:type="paragraph" w:styleId="Subtitle">
-    <w:name w:val="Subtitle"/>
-    <w:basedOn w:val="Normal"/>
-    <w:next w:val="Normal"/>
-    <w:pPr>
-      <w:keepNext w:val="1"/>
-      <w:keepLines w:val="1"/>
-      <w:pageBreakBefore w:val="0"/>
-      <w:spacing w:after="80" w:before="360" w:lineRule="auto"/>
-    </w:pPr>
-    <w:rPr>
-      <w:rFonts w:ascii="Georgia" w:cs="Georgia" w:eastAsia="Georgia" w:hAnsi="Georgia"/>
-      <w:i w:val="1"/>
+      <w:rFonts w:ascii="Georgia" w:hAnsi="Georgia" w:eastAsia="Georgia" w:cs="Georgia"/>
+      <w:i/>
       <w:color w:val="666666"/>
       <w:sz w:val="48"/>
       <w:szCs w:val="48"/>
     </w:rPr>
   </w:style>
-  <w:style w:type="table" w:styleId="Table1">
-    <w:basedOn w:val="TableNormal"/>
+  <w:style w:type="paragraph" w:styleId="11">
+    <w:name w:val="Title"/>
+    <w:basedOn w:val="1"/>
+    <w:next w:val="1"/>
+    <w:uiPriority w:val="0"/>
+    <w:pPr>
+      <w:keepNext/>
+      <w:keepLines/>
+      <w:pageBreakBefore w:val="0"/>
+      <w:spacing w:before="480" w:after="120"/>
+    </w:pPr>
+    <w:rPr>
+      <w:b/>
+      <w:sz w:val="72"/>
+      <w:szCs w:val="72"/>
+    </w:rPr>
+  </w:style>
+  <w:style w:type="table" w:customStyle="1" w:styleId="12">
+    <w:name w:val="TableNormal"/>
+    <w:qFormat/>
+    <w:uiPriority w:val="0"/>
+  </w:style>
+  <w:style w:type="table" w:customStyle="1" w:styleId="13">
+    <w:name w:val="_Style 10"/>
+    <w:basedOn w:val="12"/>
+    <w:uiPriority w:val="0"/>
     <w:tblPr>
-      <w:tblStyleRowBandSize w:val="1"/>
-      <w:tblStyleColBandSize w:val="1"/>
       <w:tblCellMar>
-        <w:top w:w="100.0" w:type="dxa"/>
-        <w:left w:w="100.0" w:type="dxa"/>
-        <w:bottom w:w="100.0" w:type="dxa"/>
-        <w:right w:w="100.0" w:type="dxa"/>
+        <w:top w:w="100" w:type="dxa"/>
+        <w:left w:w="100" w:type="dxa"/>
+        <w:bottom w:w="100" w:type="dxa"/>
+        <w:right w:w="100" w:type="dxa"/>
       </w:tblCellMar>
     </w:tblPr>
-    <w:tblStylePr w:type="band1Horz">
-      <w:tcPr/>
-    </w:tblStylePr>
-    <w:tblStylePr w:type="band1Vert">
-      <w:tcPr/>
-    </w:tblStylePr>
-    <w:tblStylePr w:type="band2Horz">
-      <w:tcPr/>
-    </w:tblStylePr>
-    <w:tblStylePr w:type="band2Vert">
-      <w:tcPr/>
-    </w:tblStylePr>
-    <w:tblStylePr w:type="firstCol">
-      <w:tcPr/>
-    </w:tblStylePr>
-    <w:tblStylePr w:type="firstRow">
-      <w:tcPr/>
-    </w:tblStylePr>
-    <w:tblStylePr w:type="lastCol">
-      <w:tcPr/>
-    </w:tblStylePr>
-    <w:tblStylePr w:type="lastRow">
-      <w:tcPr/>
-    </w:tblStylePr>
-    <w:tblStylePr w:type="neCell">
-      <w:tcPr/>
-    </w:tblStylePr>
-    <w:tblStylePr w:type="nwCell">
-      <w:tcPr/>
-    </w:tblStylePr>
-    <w:tblStylePr w:type="seCell">
-      <w:tcPr/>
-    </w:tblStylePr>
-    <w:tblStylePr w:type="swCell">
-      <w:tcPr/>
-    </w:tblStylePr>
+    <w:tblStylePr w:type="firstRow"/>
+    <w:tblStylePr w:type="lastRow"/>
+    <w:tblStylePr w:type="firstCol"/>
+    <w:tblStylePr w:type="lastCol"/>
+    <w:tblStylePr w:type="band1Vert"/>
+    <w:tblStylePr w:type="band2Vert"/>
+    <w:tblStylePr w:type="band1Horz"/>
+    <w:tblStylePr w:type="band2Horz"/>
+    <w:tblStylePr w:type="neCell"/>
+    <w:tblStylePr w:type="nwCell"/>
+    <w:tblStylePr w:type="seCell"/>
+    <w:tblStylePr w:type="swCell"/>
   </w:style>
-  <w:style w:type="table" w:styleId="Table2">
-    <w:basedOn w:val="TableNormal"/>
+  <w:style w:type="table" w:customStyle="1" w:styleId="14">
+    <w:name w:val="_Style 11"/>
+    <w:basedOn w:val="12"/>
+    <w:qFormat/>
+    <w:uiPriority w:val="0"/>
     <w:tblPr>
-      <w:tblStyleRowBandSize w:val="1"/>
-      <w:tblStyleColBandSize w:val="1"/>
       <w:tblCellMar>
-        <w:top w:w="100.0" w:type="dxa"/>
-        <w:left w:w="100.0" w:type="dxa"/>
-        <w:bottom w:w="100.0" w:type="dxa"/>
-        <w:right w:w="100.0" w:type="dxa"/>
+        <w:top w:w="100" w:type="dxa"/>
+        <w:left w:w="100" w:type="dxa"/>
+        <w:bottom w:w="100" w:type="dxa"/>
+        <w:right w:w="100" w:type="dxa"/>
       </w:tblCellMar>
     </w:tblPr>
-    <w:tblStylePr w:type="band1Horz">
-      <w:tcPr/>
-    </w:tblStylePr>
-    <w:tblStylePr w:type="band1Vert">
-      <w:tcPr/>
-    </w:tblStylePr>
-    <w:tblStylePr w:type="band2Horz">
-      <w:tcPr/>
-    </w:tblStylePr>
-    <w:tblStylePr w:type="band2Vert">
-      <w:tcPr/>
-    </w:tblStylePr>
-    <w:tblStylePr w:type="firstCol">
-      <w:tcPr/>
-    </w:tblStylePr>
-    <w:tblStylePr w:type="firstRow">
-      <w:tcPr/>
-    </w:tblStylePr>
-    <w:tblStylePr w:type="lastCol">
-      <w:tcPr/>
-    </w:tblStylePr>
-    <w:tblStylePr w:type="lastRow">
-      <w:tcPr/>
-    </w:tblStylePr>
-    <w:tblStylePr w:type="neCell">
-      <w:tcPr/>
-    </w:tblStylePr>
-    <w:tblStylePr w:type="nwCell">
-      <w:tcPr/>
-    </w:tblStylePr>
-    <w:tblStylePr w:type="seCell">
-      <w:tcPr/>
-    </w:tblStylePr>
-    <w:tblStylePr w:type="swCell">
-      <w:tcPr/>
-    </w:tblStylePr>
+    <w:tblStylePr w:type="firstRow"/>
+    <w:tblStylePr w:type="lastRow"/>
+    <w:tblStylePr w:type="firstCol"/>
+    <w:tblStylePr w:type="lastCol"/>
+    <w:tblStylePr w:type="band1Vert"/>
+    <w:tblStylePr w:type="band2Vert"/>
+    <w:tblStylePr w:type="band1Horz"/>
+    <w:tblStylePr w:type="band2Horz"/>
+    <w:tblStylePr w:type="neCell"/>
+    <w:tblStylePr w:type="nwCell"/>
+    <w:tblStylePr w:type="seCell"/>
+    <w:tblStylePr w:type="swCell"/>
   </w:style>
-  <w:style w:type="table" w:styleId="Table3">
-    <w:basedOn w:val="TableNormal"/>
+  <w:style w:type="table" w:customStyle="1" w:styleId="15">
+    <w:name w:val="_Style 12"/>
+    <w:basedOn w:val="12"/>
+    <w:uiPriority w:val="0"/>
     <w:tblPr>
-      <w:tblStyleRowBandSize w:val="1"/>
-      <w:tblStyleColBandSize w:val="1"/>
       <w:tblCellMar>
-        <w:top w:w="100.0" w:type="dxa"/>
-        <w:left w:w="100.0" w:type="dxa"/>
-        <w:bottom w:w="100.0" w:type="dxa"/>
-        <w:right w:w="100.0" w:type="dxa"/>
+        <w:top w:w="100" w:type="dxa"/>
+        <w:left w:w="100" w:type="dxa"/>
+        <w:bottom w:w="100" w:type="dxa"/>
+        <w:right w:w="100" w:type="dxa"/>
       </w:tblCellMar>
     </w:tblPr>
-    <w:tblStylePr w:type="band1Horz">
-      <w:tcPr/>
-    </w:tblStylePr>
-    <w:tblStylePr w:type="band1Vert">
-      <w:tcPr/>
-    </w:tblStylePr>
-    <w:tblStylePr w:type="band2Horz">
-      <w:tcPr/>
-    </w:tblStylePr>
-    <w:tblStylePr w:type="band2Vert">
-      <w:tcPr/>
-    </w:tblStylePr>
-    <w:tblStylePr w:type="firstCol">
-      <w:tcPr/>
-    </w:tblStylePr>
-    <w:tblStylePr w:type="firstRow">
-      <w:tcPr/>
-    </w:tblStylePr>
-    <w:tblStylePr w:type="lastCol">
-      <w:tcPr/>
-    </w:tblStylePr>
-    <w:tblStylePr w:type="lastRow">
-      <w:tcPr/>
-    </w:tblStylePr>
-    <w:tblStylePr w:type="neCell">
-      <w:tcPr/>
-    </w:tblStylePr>
-    <w:tblStylePr w:type="nwCell">
-      <w:tcPr/>
-    </w:tblStylePr>
-    <w:tblStylePr w:type="seCell">
-      <w:tcPr/>
-    </w:tblStylePr>
-    <w:tblStylePr w:type="swCell">
-      <w:tcPr/>
-    </w:tblStylePr>
+    <w:tblStylePr w:type="firstRow"/>
+    <w:tblStylePr w:type="lastRow"/>
+    <w:tblStylePr w:type="firstCol"/>
+    <w:tblStylePr w:type="lastCol"/>
+    <w:tblStylePr w:type="band1Vert"/>
+    <w:tblStylePr w:type="band2Vert"/>
+    <w:tblStylePr w:type="band1Horz"/>
+    <w:tblStylePr w:type="band2Horz"/>
+    <w:tblStylePr w:type="neCell"/>
+    <w:tblStylePr w:type="nwCell"/>
+    <w:tblStylePr w:type="seCell"/>
+    <w:tblStylePr w:type="swCell"/>
   </w:style>
 </w:styles>
 </file>
@@ -2232,6 +3148,5 @@
       </a:style>
     </a:lnDef>
   </a:objectDefaults>
-  <a:extraClrSchemeLst/>
 </a:theme>
 </file>
</xml_diff>